<commit_message>
Updated SDD (more updated to come)
</commit_message>
<xml_diff>
--- a/Spiral_2_Documentation/SDD.docx
+++ b/Spiral_2_Documentation/SDD.docx
@@ -200,7 +200,25 @@
         <w:rPr>
           <w:rFonts w:eastAsia="Arimo" w:cs="Arimo" w:ascii="Arimo" w:hAnsi="Arimo"/>
         </w:rPr>
-        <w:t>3/5/2016</w:t>
+        <w:t>4</w:t>
+      </w:r>
+      <w:r>
+        <w:rPr>
+          <w:rFonts w:eastAsia="Arimo" w:cs="Arimo" w:ascii="Arimo" w:hAnsi="Arimo"/>
+        </w:rPr>
+        <w:t>/</w:t>
+      </w:r>
+      <w:r>
+        <w:rPr>
+          <w:rFonts w:eastAsia="Arimo" w:cs="Arimo" w:ascii="Arimo" w:hAnsi="Arimo"/>
+        </w:rPr>
+        <w:t>13</w:t>
+      </w:r>
+      <w:r>
+        <w:rPr>
+          <w:rFonts w:eastAsia="Arimo" w:cs="Arimo" w:ascii="Arimo" w:hAnsi="Arimo"/>
+        </w:rPr>
+        <w:t>/2016</w:t>
       </w:r>
     </w:p>
     <w:p>
@@ -1338,63 +1356,15 @@
           <w:sz w:val="24"/>
           <w:szCs w:val="24"/>
         </w:rPr>
-        <w:t xml:space="preserve">The Piece of Eden Rentals application will be built </w:t>
-      </w:r>
-      <w:r>
-        <w:rPr>
-          <w:rFonts w:eastAsia="Arimo" w:cs="Arimo" w:ascii="Arimo" w:hAnsi="Arimo"/>
-          <w:sz w:val="24"/>
-          <w:szCs w:val="24"/>
-        </w:rPr>
-        <w:t xml:space="preserve">and finally deployed </w:t>
-      </w:r>
-      <w:r>
-        <w:rPr>
-          <w:rFonts w:eastAsia="Arimo" w:cs="Arimo" w:ascii="Arimo" w:hAnsi="Arimo"/>
-          <w:sz w:val="24"/>
-          <w:szCs w:val="24"/>
-        </w:rPr>
-        <w:t xml:space="preserve">using the Amazon Web Services framework (AWS). The core components </w:t>
-      </w:r>
-      <w:r>
-        <w:rPr>
-          <w:rFonts w:eastAsia="Arimo" w:cs="Arimo" w:ascii="Arimo" w:hAnsi="Arimo"/>
-          <w:sz w:val="24"/>
-          <w:szCs w:val="24"/>
-        </w:rPr>
-        <w:t>are built</w:t>
-      </w:r>
-      <w:r>
-        <w:rPr>
-          <w:rFonts w:eastAsia="Arimo" w:cs="Arimo" w:ascii="Arimo" w:hAnsi="Arimo"/>
-          <w:sz w:val="24"/>
-          <w:szCs w:val="24"/>
-        </w:rPr>
-        <w:t xml:space="preserve"> using the Django framework and a </w:t>
-      </w:r>
-      <w:r>
-        <w:rPr>
-          <w:rFonts w:eastAsia="Arimo" w:cs="Arimo" w:ascii="Arimo" w:hAnsi="Arimo"/>
-          <w:sz w:val="24"/>
-          <w:szCs w:val="24"/>
-        </w:rPr>
-        <w:t>SQLlite</w:t>
-      </w:r>
-      <w:r>
-        <w:rPr>
-          <w:rFonts w:eastAsia="Arimo" w:cs="Arimo" w:ascii="Arimo" w:hAnsi="Arimo"/>
-          <w:sz w:val="24"/>
-          <w:szCs w:val="24"/>
-        </w:rPr>
-        <w:t xml:space="preserve"> database within AWS </w:t>
-      </w:r>
-      <w:r>
-        <w:rPr>
-          <w:rFonts w:eastAsia="Arimo" w:cs="Arimo" w:ascii="Arimo" w:hAnsi="Arimo"/>
-          <w:sz w:val="24"/>
-          <w:szCs w:val="24"/>
-        </w:rPr>
-        <w:t xml:space="preserve">or any other deployment platform. Initially the product was going to be built with Mongo DB, but in effort to improve useability for our customer we changed to SQLlite to make deployment an easier process. </w:t>
+        <w:t xml:space="preserve">The Piece of Eden Rentals application will be built and finally deployed using the Amazon Web Services framework (AWS). The core components are built using the Django framework and a SQLlite database within AWS or any other deployment platform. Initially the product was going to be built with Mongo DB, but in effort to improve useability for our customer we changed to SQLlite to make deployment an easier process. </w:t>
+      </w:r>
+      <w:r>
+        <w:rPr>
+          <w:rFonts w:eastAsia="Arimo" w:cs="Arimo" w:ascii="Arimo" w:hAnsi="Arimo"/>
+          <w:sz w:val="24"/>
+          <w:szCs w:val="24"/>
+        </w:rPr>
+        <w:t xml:space="preserve">(UPDATE THIS DIAGRAM) </w:t>
       </w:r>
     </w:p>
     <w:p>
@@ -1488,71 +1458,113 @@
           <w:sz w:val="24"/>
           <w:szCs w:val="24"/>
         </w:rPr>
-        <w:t xml:space="preserve">As shown in figure 1.1, users can either connect to the Piece of Eden Rental service directly through the web interface (PieceOfEdenRentals.com) or on a mobile device through the APP. </w:t>
-      </w:r>
-      <w:r>
-        <w:rPr>
-          <w:rFonts w:eastAsia="Arimo" w:cs="Arimo" w:ascii="Arimo" w:hAnsi="Arimo"/>
-          <w:sz w:val="24"/>
-          <w:szCs w:val="24"/>
-        </w:rPr>
-        <w:t xml:space="preserve">Initially, </w:t>
-      </w:r>
-      <w:r>
-        <w:rPr>
-          <w:rFonts w:eastAsia="Arimo" w:cs="Arimo" w:ascii="Arimo" w:hAnsi="Arimo"/>
-          <w:sz w:val="24"/>
-          <w:szCs w:val="24"/>
-        </w:rPr>
-        <w:t xml:space="preserve">The APP </w:t>
-      </w:r>
-      <w:r>
-        <w:rPr>
-          <w:rFonts w:eastAsia="Arimo" w:cs="Arimo" w:ascii="Arimo" w:hAnsi="Arimo"/>
-          <w:sz w:val="24"/>
-          <w:szCs w:val="24"/>
-        </w:rPr>
-        <w:t xml:space="preserve">was going to </w:t>
-      </w:r>
-      <w:r>
-        <w:rPr>
-          <w:rFonts w:eastAsia="Arimo" w:cs="Arimo" w:ascii="Arimo" w:hAnsi="Arimo"/>
-          <w:sz w:val="24"/>
-          <w:szCs w:val="24"/>
-        </w:rPr>
-        <w:t xml:space="preserve">use a Python REST API integrated into the Django framework to communicate with the database to obtain new information to display in its UI. </w:t>
-      </w:r>
-      <w:r>
-        <w:rPr>
-          <w:rFonts w:eastAsia="Arimo" w:cs="Arimo" w:ascii="Arimo" w:hAnsi="Arimo"/>
-          <w:sz w:val="24"/>
-          <w:szCs w:val="24"/>
-        </w:rPr>
-        <w:t xml:space="preserve">However, this feature was dropped and moved to a stretch goal as the customer would rather have the development team spend time on making the product easier to deploy and the UI more appealing. </w:t>
-      </w:r>
-      <w:r>
-        <w:rPr>
-          <w:rFonts w:eastAsia="Arimo" w:cs="Arimo" w:ascii="Arimo" w:hAnsi="Arimo"/>
-          <w:sz w:val="24"/>
-          <w:szCs w:val="24"/>
-        </w:rPr>
-        <w:t xml:space="preserve">The web application uses a direct connection to the database through the Django python interface. The database </w:t>
-      </w:r>
-      <w:r>
-        <w:rPr>
-          <w:rFonts w:eastAsia="Arimo" w:cs="Arimo" w:ascii="Arimo" w:hAnsi="Arimo"/>
-          <w:sz w:val="24"/>
-          <w:szCs w:val="24"/>
-        </w:rPr>
-        <w:t>is also integrated directly with the Django python interface and</w:t>
-      </w:r>
-      <w:r>
-        <w:rPr>
-          <w:rFonts w:eastAsia="Arimo" w:cs="Arimo" w:ascii="Arimo" w:hAnsi="Arimo"/>
-          <w:sz w:val="24"/>
-          <w:szCs w:val="24"/>
-        </w:rPr>
-        <w:t xml:space="preserve"> will be described in more detail later in this document. </w:t>
+        <w:t>(UPDATE THIS SENTENCE)</w:t>
+      </w:r>
+      <w:r>
+        <w:rPr>
+          <w:rFonts w:eastAsia="Arimo" w:cs="Arimo" w:ascii="Arimo" w:hAnsi="Arimo"/>
+          <w:sz w:val="24"/>
+          <w:szCs w:val="24"/>
+        </w:rPr>
+        <w:t xml:space="preserve">As shown in figure 1.1, users can either connect to the Piece of Eden Rental service directly through the web interface (PieceOfEdenRentals.com) or on a mobile device through the APP. Initially, The APP was going to use a Python REST API integrated into the Django framework to communicate with the database to obtain new information to display in its UI. However, this feature was dropped and moved to a stretch goal as the customer would rather have the development team spend time on making the product easier to deploy and the UI more appealing. The web application uses a direct connection to the database through the Django python interface. The database is also integrated directly with the </w:t>
+      </w:r>
+      <w:bookmarkStart w:id="4" w:name="__DdeLink__613_1666365041"/>
+      <w:r>
+        <w:rPr>
+          <w:rFonts w:eastAsia="Arimo" w:cs="Arimo" w:ascii="Arimo" w:hAnsi="Arimo"/>
+          <w:sz w:val="24"/>
+          <w:szCs w:val="24"/>
+        </w:rPr>
+        <w:t xml:space="preserve">Django python interface and </w:t>
+      </w:r>
+      <w:r>
+        <w:rPr>
+          <w:rFonts w:eastAsia="Arimo" w:cs="Arimo" w:ascii="Arimo" w:hAnsi="Arimo"/>
+          <w:sz w:val="24"/>
+          <w:szCs w:val="24"/>
+        </w:rPr>
+        <w:t>both interactions are described in the figure below</w:t>
+      </w:r>
+      <w:r>
+        <w:rPr>
+          <w:rFonts w:eastAsia="Arimo" w:cs="Arimo" w:ascii="Arimo" w:hAnsi="Arimo"/>
+          <w:sz w:val="24"/>
+          <w:szCs w:val="24"/>
+        </w:rPr>
+        <w:t xml:space="preserve">. </w:t>
+      </w:r>
+    </w:p>
+    <w:p>
+      <w:pPr>
+        <w:pStyle w:val="Normal"/>
+        <w:spacing w:lineRule="auto" w:line="240" w:before="0" w:after="0"/>
+        <w:rPr>
+          <w:rFonts w:ascii="Arimo" w:hAnsi="Arimo" w:eastAsia="Arimo" w:cs="Arimo"/>
+          <w:sz w:val="24"/>
+          <w:szCs w:val="24"/>
+        </w:rPr>
+      </w:pPr>
+      <w:bookmarkEnd w:id="4"/>
+      <w:r>
+        <w:rPr/>
+      </w:r>
+    </w:p>
+    <w:p>
+      <w:pPr>
+        <w:pStyle w:val="Normal"/>
+        <w:spacing w:lineRule="auto" w:line="240" w:before="0" w:after="0"/>
+        <w:rPr/>
+      </w:pPr>
+      <w:r>
+        <w:rPr>
+          <w:rFonts w:eastAsia="Arimo" w:cs="Arimo" w:ascii="Arimo" w:hAnsi="Arimo"/>
+          <w:sz w:val="24"/>
+          <w:szCs w:val="24"/>
+        </w:rPr>
+        <w:t>Django Stack Decomposition Diagram (figure 1.2)</w:t>
+      </w:r>
+    </w:p>
+    <w:p>
+      <w:pPr>
+        <w:pStyle w:val="Normal"/>
+        <w:spacing w:lineRule="auto" w:line="240" w:before="0" w:after="0"/>
+        <w:rPr>
+          <w:rFonts w:ascii="Arimo" w:hAnsi="Arimo" w:eastAsia="Arimo" w:cs="Arimo"/>
+          <w:sz w:val="24"/>
+          <w:szCs w:val="24"/>
+        </w:rPr>
+      </w:pPr>
+      <w:r>
+        <w:rPr/>
+      </w:r>
+    </w:p>
+    <w:p>
+      <w:pPr>
+        <w:pStyle w:val="Normal"/>
+        <w:spacing w:lineRule="auto" w:line="240" w:before="0" w:after="0"/>
+        <w:rPr/>
+      </w:pPr>
+      <w:r>
+        <w:rPr>
+          <w:rFonts w:eastAsia="Arimo" w:cs="Arimo" w:ascii="Arimo" w:hAnsi="Arimo"/>
+          <w:sz w:val="24"/>
+          <w:szCs w:val="24"/>
+        </w:rPr>
+        <w:t xml:space="preserve">The Django stack uses core components such as Models, Views, and Templates which follows a Model View Controller architecture(MVC). The model layer is used for managing the database, consisting of various classes the correspond to tables in the SQLlite database. These models are used to handle both user data and property data providing flexibility in their access. The views layer is used to manage, abstract, and display standard(HTML,CSS, PHP, and JS) web templates which make up the template layer. The views act as the controller in Django’s MVC as they manage the data flow to and from the user. Additionally, they contain python logic that can manipulate Templates or Models dynamically per user request. What is displayed to the user is the content fetched from the Models and put into templates that are then modified as the situation demands. This allows for features such as browsing, viewing details about a property, and other which will be more fully described later in the document. </w:t>
+      </w:r>
+    </w:p>
+    <w:p>
+      <w:pPr>
+        <w:pStyle w:val="Normal"/>
+        <w:spacing w:lineRule="auto" w:line="240" w:before="0" w:after="0"/>
+        <w:rPr>
+          <w:rFonts w:ascii="Arimo" w:hAnsi="Arimo" w:eastAsia="Arimo" w:cs="Arimo"/>
+          <w:sz w:val="24"/>
+          <w:szCs w:val="24"/>
+        </w:rPr>
+      </w:pPr>
+      <w:r>
+        <w:rPr/>
       </w:r>
     </w:p>
     <w:p>
@@ -1596,151 +1608,18 @@
       <w:pPr>
         <w:pStyle w:val="Normal"/>
         <w:spacing w:lineRule="auto" w:line="240" w:before="0" w:after="0"/>
-        <w:rPr/>
-      </w:pPr>
-      <w:bookmarkStart w:id="4" w:name="h.p9xb72e2gbnq"/>
-      <w:bookmarkStart w:id="5" w:name="h.p9xb72e2gbnq"/>
-      <w:bookmarkEnd w:id="5"/>
-      <w:r>
-        <w:rPr/>
-      </w:r>
-    </w:p>
-    <w:p>
-      <w:pPr>
-        <w:pStyle w:val="Normal"/>
-        <w:spacing w:lineRule="auto" w:line="240" w:before="0" w:after="0"/>
-        <w:rPr/>
-      </w:pPr>
-      <w:bookmarkStart w:id="6" w:name="h.xokehis5094p"/>
-      <w:bookmarkEnd w:id="6"/>
-      <w:r>
-        <w:rPr>
-          <w:rFonts w:eastAsia="Arimo" w:cs="Arimo" w:ascii="Arimo" w:hAnsi="Arimo"/>
-          <w:sz w:val="24"/>
-          <w:szCs w:val="24"/>
-        </w:rPr>
-        <w:t xml:space="preserve">The front end web UI will be separated into 4 main pages, a homepage, a user page, a rental </w:t>
-      </w:r>
-      <w:r>
-        <w:rPr>
-          <w:rFonts w:eastAsia="Arimo" w:cs="Arimo" w:ascii="Arimo" w:hAnsi="Arimo"/>
-          <w:sz w:val="24"/>
-          <w:szCs w:val="24"/>
-        </w:rPr>
-        <w:t>submission page</w:t>
-      </w:r>
-      <w:r>
-        <w:rPr>
-          <w:rFonts w:eastAsia="Arimo" w:cs="Arimo" w:ascii="Arimo" w:hAnsi="Arimo"/>
-          <w:sz w:val="24"/>
-          <w:szCs w:val="24"/>
-        </w:rPr>
-        <w:t xml:space="preserve">, and a </w:t>
-      </w:r>
-      <w:r>
-        <w:rPr>
-          <w:rFonts w:eastAsia="Arimo" w:cs="Arimo" w:ascii="Arimo" w:hAnsi="Arimo"/>
-          <w:sz w:val="24"/>
-          <w:szCs w:val="24"/>
-        </w:rPr>
-        <w:t>rental browsing page</w:t>
-      </w:r>
-      <w:r>
-        <w:rPr>
-          <w:rFonts w:eastAsia="Arimo" w:cs="Arimo" w:ascii="Arimo" w:hAnsi="Arimo"/>
-          <w:sz w:val="24"/>
-          <w:szCs w:val="24"/>
-        </w:rPr>
-        <w:t xml:space="preserve">. Greater detail as to the design of these pages is on the User Interface Design document; however, the UI will utilize a hybrid of object-oriented and procedural architecture. Each property itself will be a python object that gets stored in the database with specific variables such as location of the house, picture links, rating of the house,etc… Each specific page displaying a house will be procedurally generated from the ID of the house the user requested. The generic page will act like a container that gets filled with the responses from the database as to the specific house the user selected. </w:t>
-      </w:r>
-    </w:p>
-    <w:p>
-      <w:pPr>
-        <w:pStyle w:val="Normal"/>
-        <w:spacing w:lineRule="auto" w:line="240" w:before="0" w:after="0"/>
-        <w:rPr/>
-      </w:pPr>
-      <w:bookmarkStart w:id="7" w:name="h.a9wuhdm0eips"/>
-      <w:bookmarkStart w:id="8" w:name="h.a9wuhdm0eips"/>
-      <w:bookmarkEnd w:id="8"/>
-      <w:r>
-        <w:rPr/>
-      </w:r>
-    </w:p>
-    <w:p>
-      <w:pPr>
-        <w:pStyle w:val="Normal"/>
-        <w:spacing w:lineRule="auto" w:line="240" w:before="0" w:after="0"/>
-        <w:rPr/>
-      </w:pPr>
-      <w:bookmarkStart w:id="9" w:name="h.hexmo6pnoaaw"/>
-      <w:bookmarkEnd w:id="9"/>
-      <w:r>
-        <w:rPr>
-          <w:rFonts w:eastAsia="Arimo" w:cs="Arimo" w:ascii="Arimo" w:hAnsi="Arimo"/>
-          <w:sz w:val="24"/>
-          <w:szCs w:val="24"/>
-        </w:rPr>
-        <w:t xml:space="preserve">The REST API will work with the Piece of Eden Rentals APP similarly, as the API will serve the requested user information to the APP which will display it in a mobile friendly view similar to the original web application. However, the APP can not work on its own and must have access to the API in order to function properly. </w:t>
-      </w:r>
-    </w:p>
-    <w:p>
-      <w:pPr>
-        <w:pStyle w:val="Normal"/>
-        <w:spacing w:lineRule="auto" w:line="240" w:before="0" w:after="0"/>
-        <w:rPr/>
-      </w:pPr>
-      <w:bookmarkStart w:id="10" w:name="h.ek70jdivbfkd"/>
-      <w:bookmarkStart w:id="11" w:name="h.ek70jdivbfkd"/>
-      <w:bookmarkEnd w:id="11"/>
-      <w:r>
-        <w:rPr/>
-      </w:r>
-    </w:p>
-    <w:p>
-      <w:pPr>
-        <w:pStyle w:val="Normal"/>
-        <w:spacing w:lineRule="auto" w:line="240" w:before="0" w:after="0"/>
-        <w:rPr/>
-      </w:pPr>
-      <w:bookmarkStart w:id="12" w:name="h.io7l70ejqv38"/>
-      <w:bookmarkEnd w:id="12"/>
-      <w:r>
-        <w:rPr>
-          <w:rFonts w:eastAsia="Arimo" w:cs="Arimo" w:ascii="Arimo" w:hAnsi="Arimo"/>
-          <w:sz w:val="24"/>
-          <w:szCs w:val="24"/>
-        </w:rPr>
-        <w:t xml:space="preserve">The Python backend will maintain the logic to properly assign the procedurally generated elements of the application to the specific variables that should contain the information to display it properly. Furthermore, it will update the information in the database as necessary using the Django MongoDB Engine’s direct integration tools. </w:t>
-      </w:r>
-    </w:p>
-    <w:p>
-      <w:pPr>
-        <w:pStyle w:val="Normal"/>
-        <w:spacing w:lineRule="auto" w:line="240" w:before="0" w:after="0"/>
-        <w:rPr/>
-      </w:pPr>
-      <w:bookmarkStart w:id="13" w:name="h.nq960fzi6dat"/>
-      <w:bookmarkStart w:id="14" w:name="h.nq960fzi6dat"/>
-      <w:bookmarkEnd w:id="14"/>
-      <w:r>
-        <w:rPr/>
-      </w:r>
-    </w:p>
-    <w:p>
-      <w:pPr>
-        <w:pStyle w:val="Normal"/>
-        <w:spacing w:lineRule="auto" w:line="240" w:before="0" w:after="0"/>
-        <w:rPr/>
-      </w:pPr>
-      <w:r>
-        <w:rPr>
-          <w:rFonts w:eastAsia="Arial-BoldMT" w:cs="Arial-BoldMT" w:ascii="Arial-BoldMT" w:hAnsi="Arial-BoldMT"/>
+        <w:rPr>
+          <w:rFonts w:ascii="Arial-BoldItalicMT" w:hAnsi="Arial-BoldItalicMT" w:eastAsia="Arial-BoldItalicMT" w:cs="Arial-BoldItalicMT"/>
           <w:b/>
-          <w:sz w:val="32"/>
-          <w:szCs w:val="32"/>
-        </w:rPr>
-        <w:t>3. Persistent Data Design</w:t>
+          <w:b/>
+          <w:i/>
+          <w:i/>
+          <w:sz w:val="28"/>
+          <w:szCs w:val="28"/>
+        </w:rPr>
+      </w:pPr>
+      <w:r>
+        <w:rPr/>
       </w:r>
     </w:p>
     <w:p>
@@ -1757,32 +1636,175 @@
           <w:sz w:val="28"/>
           <w:szCs w:val="28"/>
         </w:rPr>
-        <w:t>3.1 Database Descriptions</w:t>
-      </w:r>
-    </w:p>
-    <w:p>
-      <w:pPr>
-        <w:pStyle w:val="Normal"/>
-        <w:spacing w:lineRule="auto" w:line="240" w:before="0" w:after="0"/>
-        <w:rPr/>
-      </w:pPr>
-      <w:bookmarkStart w:id="15" w:name="h.soimsuwvpddo"/>
+        <w:t>(Add web page break down diagram)</w:t>
+      </w:r>
+    </w:p>
+    <w:p>
+      <w:pPr>
+        <w:pStyle w:val="Normal"/>
+        <w:spacing w:lineRule="auto" w:line="240" w:before="0" w:after="0"/>
+        <w:rPr/>
+      </w:pPr>
+      <w:bookmarkStart w:id="5" w:name="h.p9xb72e2gbnq"/>
+      <w:bookmarkStart w:id="6" w:name="h.p9xb72e2gbnq"/>
+      <w:bookmarkEnd w:id="6"/>
+      <w:r>
+        <w:rPr/>
+      </w:r>
+    </w:p>
+    <w:p>
+      <w:pPr>
+        <w:pStyle w:val="Normal"/>
+        <w:spacing w:lineRule="auto" w:line="240" w:before="0" w:after="0"/>
+        <w:rPr/>
+      </w:pPr>
+      <w:bookmarkStart w:id="7" w:name="h.xokehis5094p"/>
+      <w:bookmarkEnd w:id="7"/>
+      <w:r>
+        <w:rPr>
+          <w:rFonts w:eastAsia="Arimo" w:cs="Arimo" w:ascii="Arimo" w:hAnsi="Arimo"/>
+          <w:sz w:val="24"/>
+          <w:szCs w:val="24"/>
+        </w:rPr>
+        <w:t xml:space="preserve">The front end web UI will be separated into 4 main pages, a homepage, a user page, a rental submission page, and a rental browsing page. Greater detail as to the design of these pages is on the User Interface Design document; however, the UI will utilize a hybrid of object-oriented and procedural architecture. Each property itself will be a python object that gets stored in the database with specific variables such as location of the house, picture links, rating of the house,etc… Each specific page displaying a house will be procedurally generated from the ID of the house the user requested. The generic page will act like a container that gets filled with the responses from the database as to the specific house the user selected. </w:t>
+      </w:r>
+      <w:r>
+        <w:rPr>
+          <w:rFonts w:eastAsia="Arimo" w:cs="Arimo" w:ascii="Arimo" w:hAnsi="Arimo"/>
+          <w:sz w:val="24"/>
+          <w:szCs w:val="24"/>
+        </w:rPr>
+        <w:t>This work flow is shown below:</w:t>
+      </w:r>
+    </w:p>
+    <w:p>
+      <w:pPr>
+        <w:pStyle w:val="Normal"/>
+        <w:spacing w:lineRule="auto" w:line="240" w:before="0" w:after="0"/>
+        <w:rPr>
+          <w:rFonts w:ascii="Arimo" w:hAnsi="Arimo" w:eastAsia="Arimo" w:cs="Arimo"/>
+          <w:sz w:val="24"/>
+          <w:szCs w:val="24"/>
+        </w:rPr>
+      </w:pPr>
+      <w:r>
+        <w:rPr/>
+      </w:r>
+    </w:p>
+    <w:p>
+      <w:pPr>
+        <w:pStyle w:val="Normal"/>
+        <w:spacing w:lineRule="auto" w:line="240" w:before="0" w:after="0"/>
+        <w:rPr/>
+      </w:pPr>
+      <w:r>
+        <w:rPr>
+          <w:rFonts w:eastAsia="Arimo" w:cs="Arimo" w:ascii="Arimo" w:hAnsi="Arimo"/>
+          <w:sz w:val="24"/>
+          <w:szCs w:val="24"/>
+        </w:rPr>
+        <w:t>I</w:t>
+      </w:r>
+      <w:r>
+        <w:rPr>
+          <w:rFonts w:eastAsia="Arimo" w:cs="Arimo" w:ascii="Arimo" w:hAnsi="Arimo"/>
+          <w:sz w:val="24"/>
+          <w:szCs w:val="24"/>
+        </w:rPr>
+        <w:t>NSET WORK-FLOW DIAGRAM FOR CODE</w:t>
+      </w:r>
+    </w:p>
+    <w:p>
+      <w:pPr>
+        <w:pStyle w:val="Normal"/>
+        <w:spacing w:lineRule="auto" w:line="240" w:before="0" w:after="0"/>
+        <w:rPr/>
+      </w:pPr>
+      <w:bookmarkStart w:id="8" w:name="h.a9wuhdm0eips"/>
+      <w:bookmarkStart w:id="9" w:name="h.a9wuhdm0eips"/>
+      <w:bookmarkEnd w:id="9"/>
+      <w:r>
+        <w:rPr/>
+      </w:r>
+    </w:p>
+    <w:p>
+      <w:pPr>
+        <w:pStyle w:val="Normal"/>
+        <w:spacing w:lineRule="auto" w:line="240" w:before="0" w:after="0"/>
+        <w:rPr>
+          <w:rFonts w:ascii="Arimo" w:hAnsi="Arimo" w:eastAsia="Arimo" w:cs="Arimo"/>
+          <w:sz w:val="24"/>
+          <w:szCs w:val="24"/>
+        </w:rPr>
+      </w:pPr>
+      <w:r>
+        <w:rPr/>
+      </w:r>
+    </w:p>
+    <w:p>
+      <w:pPr>
+        <w:pStyle w:val="Normal"/>
+        <w:spacing w:lineRule="auto" w:line="240" w:before="0" w:after="0"/>
+        <w:rPr/>
+      </w:pPr>
+      <w:bookmarkStart w:id="10" w:name="h.hexmo6pnoaaw"/>
+      <w:bookmarkEnd w:id="10"/>
+      <w:r>
+        <w:rPr>
+          <w:rFonts w:eastAsia="Arimo" w:cs="Arimo" w:ascii="Arimo" w:hAnsi="Arimo"/>
+          <w:sz w:val="24"/>
+          <w:szCs w:val="24"/>
+        </w:rPr>
+        <w:t>(remove this)</w:t>
+      </w:r>
+      <w:r>
+        <w:rPr>
+          <w:rFonts w:eastAsia="Arimo" w:cs="Arimo" w:ascii="Arimo" w:hAnsi="Arimo"/>
+          <w:sz w:val="24"/>
+          <w:szCs w:val="24"/>
+        </w:rPr>
+        <w:t xml:space="preserve">The REST API will work with the Piece of Eden Rentals APP similarly, as the API will serve the requested user information to the APP which will display it in a mobile friendly view similar to the original web application. However, the APP can not work on its own and must have access to the API in order to function properly. </w:t>
+      </w:r>
+    </w:p>
+    <w:p>
+      <w:pPr>
+        <w:pStyle w:val="Normal"/>
+        <w:spacing w:lineRule="auto" w:line="240" w:before="0" w:after="0"/>
+        <w:rPr/>
+      </w:pPr>
+      <w:bookmarkStart w:id="11" w:name="h.ek70jdivbfkd"/>
+      <w:bookmarkStart w:id="12" w:name="h.ek70jdivbfkd"/>
+      <w:bookmarkEnd w:id="12"/>
+      <w:r>
+        <w:rPr/>
+      </w:r>
+    </w:p>
+    <w:p>
+      <w:pPr>
+        <w:pStyle w:val="Normal"/>
+        <w:spacing w:lineRule="auto" w:line="240" w:before="0" w:after="0"/>
+        <w:rPr/>
+      </w:pPr>
+      <w:bookmarkStart w:id="13" w:name="h.io7l70ejqv38"/>
+      <w:bookmarkEnd w:id="13"/>
+      <w:r>
+        <w:rPr>
+          <w:rFonts w:eastAsia="Arimo" w:cs="Arimo" w:ascii="Arimo" w:hAnsi="Arimo"/>
+          <w:sz w:val="24"/>
+          <w:szCs w:val="24"/>
+        </w:rPr>
+        <w:t xml:space="preserve">The Python backend will maintain the logic to properly assign the procedurally generated elements of the application to the specific variables that should contain the information to display it properly. Furthermore, it will update the information in the database as necessary using the Django MongoDB Engine’s direct integration tools. </w:t>
+      </w:r>
+    </w:p>
+    <w:p>
+      <w:pPr>
+        <w:pStyle w:val="Normal"/>
+        <w:spacing w:lineRule="auto" w:line="240" w:before="0" w:after="0"/>
+        <w:rPr/>
+      </w:pPr>
+      <w:bookmarkStart w:id="14" w:name="h.nq960fzi6dat"/>
+      <w:bookmarkStart w:id="15" w:name="h.nq960fzi6dat"/>
       <w:bookmarkEnd w:id="15"/>
-      <w:r>
-        <w:rPr>
-          <w:rFonts w:eastAsia="Arimo" w:cs="Arimo" w:ascii="Arimo" w:hAnsi="Arimo"/>
-          <w:sz w:val="24"/>
-          <w:szCs w:val="24"/>
-        </w:rPr>
-        <w:t>The database itself is separated into two parts, a property database which is publicly viewable, and a user database which has security restrictions. The user database information will not be available unless the user is logged in. Furthermore, the user’s themselves are only able to edit their own information. However, the admin user can edit both the user and the property database.</w:t>
-      </w:r>
-    </w:p>
-    <w:p>
-      <w:pPr>
-        <w:pStyle w:val="Normal"/>
-        <w:spacing w:lineRule="auto" w:line="240" w:before="0" w:after="0"/>
-        <w:rPr/>
-      </w:pPr>
       <w:r>
         <w:rPr/>
       </w:r>
@@ -1800,6 +1822,66 @@
           <w:sz w:val="32"/>
           <w:szCs w:val="32"/>
         </w:rPr>
+        <w:t>3. Persistent Data Design</w:t>
+      </w:r>
+    </w:p>
+    <w:p>
+      <w:pPr>
+        <w:pStyle w:val="Normal"/>
+        <w:spacing w:lineRule="auto" w:line="240" w:before="0" w:after="0"/>
+        <w:rPr/>
+      </w:pPr>
+      <w:r>
+        <w:rPr>
+          <w:rFonts w:eastAsia="Arial-BoldItalicMT" w:cs="Arial-BoldItalicMT" w:ascii="Arial-BoldItalicMT" w:hAnsi="Arial-BoldItalicMT"/>
+          <w:b/>
+          <w:i/>
+          <w:sz w:val="28"/>
+          <w:szCs w:val="28"/>
+        </w:rPr>
+        <w:t>3.1 Database Descriptions</w:t>
+      </w:r>
+    </w:p>
+    <w:p>
+      <w:pPr>
+        <w:pStyle w:val="Normal"/>
+        <w:spacing w:lineRule="auto" w:line="240" w:before="0" w:after="0"/>
+        <w:rPr/>
+      </w:pPr>
+      <w:bookmarkStart w:id="16" w:name="h.soimsuwvpddo"/>
+      <w:bookmarkEnd w:id="16"/>
+      <w:r>
+        <w:rPr>
+          <w:rFonts w:eastAsia="Arimo" w:cs="Arimo" w:ascii="Arimo" w:hAnsi="Arimo"/>
+          <w:sz w:val="24"/>
+          <w:szCs w:val="24"/>
+        </w:rPr>
+        <w:t>The database itself is separated into two parts, a property database which is publicly viewable, and a user database which has security restrictions. The user database information will not be available unless the user is logged in. Furthermore, the user’s themselves are only able to edit their own information. However, the admin user can edit both the user and the property database.</w:t>
+      </w:r>
+    </w:p>
+    <w:p>
+      <w:pPr>
+        <w:pStyle w:val="Normal"/>
+        <w:spacing w:lineRule="auto" w:line="240" w:before="0" w:after="0"/>
+        <w:rPr/>
+      </w:pPr>
+      <w:r>
+        <w:rPr/>
+      </w:r>
+    </w:p>
+    <w:p>
+      <w:pPr>
+        <w:pStyle w:val="Normal"/>
+        <w:spacing w:lineRule="auto" w:line="240" w:before="0" w:after="0"/>
+        <w:rPr/>
+      </w:pPr>
+      <w:r>
+        <w:rPr>
+          <w:rFonts w:eastAsia="Arial-BoldMT" w:cs="Arial-BoldMT" w:ascii="Arial-BoldMT" w:hAnsi="Arial-BoldMT"/>
+          <w:b/>
+          <w:sz w:val="32"/>
+          <w:szCs w:val="32"/>
+        </w:rPr>
         <w:t>4. Requirements Matrix</w:t>
       </w:r>
     </w:p>
@@ -1841,6 +1923,17 @@
       </w:pPr>
       <w:r>
         <w:rPr/>
+      </w:r>
+    </w:p>
+    <w:p>
+      <w:pPr>
+        <w:pStyle w:val="Normal"/>
+        <w:spacing w:lineRule="auto" w:line="240" w:before="0" w:after="0"/>
+        <w:rPr/>
+      </w:pPr>
+      <w:r>
+        <w:rPr/>
+        <w:t>(ADD DIAGRAMS FOR USE CASES)</w:t>
       </w:r>
     </w:p>
     <w:p>

</xml_diff>

<commit_message>
Proof Read SDD and ready for Spiral 2
</commit_message>
<xml_diff>
--- a/Spiral_2_Documentation/SDD.docx
+++ b/Spiral_2_Documentation/SDD.docx
@@ -7,6 +7,7 @@
       <w:pPr>
         <w:pStyle w:val="Normal"/>
         <w:spacing w:lineRule="atLeast" w:line="100" w:before="0" w:after="0"/>
+        <w:ind w:hanging="0"/>
         <w:rPr>
           <w:rFonts w:ascii="Arial-BoldMT" w:hAnsi="Arial-BoldMT" w:eastAsia="Arial-BoldMT" w:cs="Arial-BoldMT"/>
           <w:b/>
@@ -29,6 +30,7 @@
       <w:pPr>
         <w:pStyle w:val="Normal"/>
         <w:spacing w:lineRule="atLeast" w:line="100" w:before="0" w:after="0"/>
+        <w:ind w:hanging="0"/>
         <w:rPr>
           <w:rFonts w:ascii="Arial-BoldMT" w:hAnsi="Arial-BoldMT" w:eastAsia="Arial-BoldMT" w:cs="Arial-BoldMT"/>
           <w:b/>
@@ -51,16 +53,18 @@
       <w:pPr>
         <w:pStyle w:val="Normal"/>
         <w:spacing w:lineRule="atLeast" w:line="100" w:before="0" w:after="0"/>
-        <w:rPr/>
-      </w:pPr>
-      <w:r>
-        <w:rPr/>
-      </w:r>
-    </w:p>
-    <w:p>
-      <w:pPr>
-        <w:pStyle w:val="Normal"/>
-        <w:spacing w:lineRule="atLeast" w:line="100" w:before="0" w:after="0"/>
+        <w:ind w:hanging="0"/>
+        <w:rPr/>
+      </w:pPr>
+      <w:r>
+        <w:rPr/>
+      </w:r>
+    </w:p>
+    <w:p>
+      <w:pPr>
+        <w:pStyle w:val="Normal"/>
+        <w:spacing w:lineRule="atLeast" w:line="100" w:before="0" w:after="0"/>
+        <w:ind w:hanging="0"/>
         <w:rPr>
           <w:rFonts w:ascii="Arial-BoldMT" w:hAnsi="Arial-BoldMT" w:eastAsia="Arial-BoldMT" w:cs="Arial-BoldMT"/>
           <w:b/>
@@ -82,6 +86,7 @@
       <w:pPr>
         <w:pStyle w:val="Normal"/>
         <w:spacing w:lineRule="atLeast" w:line="100" w:before="0" w:after="0"/>
+        <w:ind w:hanging="0"/>
         <w:rPr>
           <w:rFonts w:ascii="Arimo;arial" w:hAnsi="Arimo;arial" w:eastAsia="Arimo;arial" w:cs="Arimo;arial"/>
         </w:rPr>
@@ -98,6 +103,7 @@
       <w:pPr>
         <w:pStyle w:val="Normal"/>
         <w:spacing w:lineRule="atLeast" w:line="100" w:before="0" w:after="0"/>
+        <w:ind w:hanging="0"/>
         <w:rPr>
           <w:rFonts w:ascii="Arimo;arial" w:hAnsi="Arimo;arial" w:eastAsia="Arimo;arial" w:cs="Arimo;arial"/>
         </w:rPr>
@@ -113,16 +119,18 @@
       <w:pPr>
         <w:pStyle w:val="Normal"/>
         <w:spacing w:lineRule="atLeast" w:line="100" w:before="0" w:after="0"/>
-        <w:rPr/>
-      </w:pPr>
-      <w:r>
-        <w:rPr/>
-      </w:r>
-    </w:p>
-    <w:p>
-      <w:pPr>
-        <w:pStyle w:val="Normal"/>
-        <w:spacing w:lineRule="atLeast" w:line="100" w:before="0" w:after="0"/>
+        <w:ind w:hanging="0"/>
+        <w:rPr/>
+      </w:pPr>
+      <w:r>
+        <w:rPr/>
+      </w:r>
+    </w:p>
+    <w:p>
+      <w:pPr>
+        <w:pStyle w:val="Normal"/>
+        <w:spacing w:lineRule="atLeast" w:line="100" w:before="0" w:after="0"/>
+        <w:ind w:hanging="0"/>
         <w:rPr>
           <w:rFonts w:ascii="Arimo;arial" w:hAnsi="Arimo;arial" w:eastAsia="Arimo;arial" w:cs="Arimo;arial"/>
         </w:rPr>
@@ -141,6 +149,7 @@
       <w:pPr>
         <w:pStyle w:val="Normal"/>
         <w:spacing w:lineRule="atLeast" w:line="100" w:before="0" w:after="0"/>
+        <w:ind w:hanging="0"/>
         <w:rPr>
           <w:rFonts w:ascii="Arimo;arial" w:hAnsi="Arimo;arial" w:eastAsia="Arimo;arial" w:cs="Arimo;arial"/>
         </w:rPr>
@@ -156,6 +165,7 @@
       <w:pPr>
         <w:pStyle w:val="Normal"/>
         <w:spacing w:lineRule="atLeast" w:line="100" w:before="0" w:after="0"/>
+        <w:ind w:hanging="0"/>
         <w:rPr>
           <w:rFonts w:ascii="Arimo;arial" w:hAnsi="Arimo;arial" w:eastAsia="Arimo;arial" w:cs="Arimo;arial"/>
         </w:rPr>
@@ -171,6 +181,7 @@
       <w:pPr>
         <w:pStyle w:val="Normal"/>
         <w:spacing w:lineRule="atLeast" w:line="100" w:before="0" w:after="0"/>
+        <w:ind w:hanging="0"/>
         <w:rPr>
           <w:rFonts w:ascii="Arimo;arial" w:hAnsi="Arimo;arial" w:eastAsia="Arimo;arial" w:cs="Arimo;arial"/>
         </w:rPr>
@@ -186,6 +197,7 @@
       <w:pPr>
         <w:pStyle w:val="Normal"/>
         <w:spacing w:lineRule="atLeast" w:line="100" w:before="0" w:after="0"/>
+        <w:ind w:hanging="0"/>
         <w:rPr>
           <w:rFonts w:ascii="Arimo;arial" w:hAnsi="Arimo;arial" w:eastAsia="Arimo;arial" w:cs="Arimo;arial"/>
         </w:rPr>
@@ -201,6 +213,7 @@
       <w:pPr>
         <w:pStyle w:val="Normal"/>
         <w:spacing w:lineRule="atLeast" w:line="100" w:before="0" w:after="0"/>
+        <w:ind w:hanging="0"/>
         <w:rPr>
           <w:rFonts w:ascii="Arimo;arial" w:hAnsi="Arimo;arial" w:eastAsia="Arimo;arial" w:cs="Arimo;arial"/>
         </w:rPr>
@@ -216,16 +229,18 @@
       <w:pPr>
         <w:pStyle w:val="Normal"/>
         <w:spacing w:lineRule="atLeast" w:line="100" w:before="0" w:after="0"/>
-        <w:rPr/>
-      </w:pPr>
-      <w:r>
-        <w:rPr/>
-      </w:r>
-    </w:p>
-    <w:p>
-      <w:pPr>
-        <w:pStyle w:val="Normal"/>
-        <w:spacing w:lineRule="atLeast" w:line="100" w:before="0" w:after="0"/>
+        <w:ind w:hanging="0"/>
+        <w:rPr/>
+      </w:pPr>
+      <w:r>
+        <w:rPr/>
+      </w:r>
+    </w:p>
+    <w:p>
+      <w:pPr>
+        <w:pStyle w:val="Normal"/>
+        <w:spacing w:lineRule="atLeast" w:line="100" w:before="0" w:after="0"/>
+        <w:ind w:hanging="0"/>
         <w:rPr>
           <w:rFonts w:ascii="Arimo;arial" w:hAnsi="Arimo;arial" w:eastAsia="Arimo;arial" w:cs="Arimo;arial"/>
         </w:rPr>
@@ -241,276 +256,304 @@
       <w:pPr>
         <w:pStyle w:val="Normal"/>
         <w:spacing w:lineRule="atLeast" w:line="100" w:before="0" w:after="0"/>
-        <w:rPr/>
-      </w:pPr>
-      <w:r>
-        <w:rPr/>
-      </w:r>
-    </w:p>
-    <w:p>
-      <w:pPr>
-        <w:pStyle w:val="Normal"/>
-        <w:spacing w:lineRule="atLeast" w:line="100" w:before="0" w:after="0"/>
-        <w:rPr/>
-      </w:pPr>
-      <w:r>
-        <w:rPr/>
-      </w:r>
-    </w:p>
-    <w:p>
-      <w:pPr>
-        <w:pStyle w:val="Normal"/>
-        <w:spacing w:lineRule="atLeast" w:line="100" w:before="0" w:after="0"/>
-        <w:rPr/>
-      </w:pPr>
-      <w:r>
-        <w:rPr/>
-      </w:r>
-    </w:p>
-    <w:p>
-      <w:pPr>
-        <w:pStyle w:val="Normal"/>
-        <w:spacing w:lineRule="atLeast" w:line="100" w:before="0" w:after="0"/>
-        <w:rPr/>
-      </w:pPr>
-      <w:r>
-        <w:rPr/>
-      </w:r>
-    </w:p>
-    <w:p>
-      <w:pPr>
-        <w:pStyle w:val="Normal"/>
-        <w:spacing w:lineRule="atLeast" w:line="100" w:before="0" w:after="0"/>
-        <w:rPr/>
-      </w:pPr>
-      <w:r>
-        <w:rPr/>
-      </w:r>
-    </w:p>
-    <w:p>
-      <w:pPr>
-        <w:pStyle w:val="Normal"/>
-        <w:spacing w:lineRule="atLeast" w:line="100" w:before="0" w:after="0"/>
-        <w:rPr/>
-      </w:pPr>
-      <w:r>
-        <w:rPr/>
-      </w:r>
-    </w:p>
-    <w:p>
-      <w:pPr>
-        <w:pStyle w:val="Normal"/>
-        <w:spacing w:lineRule="atLeast" w:line="100" w:before="0" w:after="0"/>
-        <w:rPr/>
-      </w:pPr>
-      <w:r>
-        <w:rPr/>
-      </w:r>
-    </w:p>
-    <w:p>
-      <w:pPr>
-        <w:pStyle w:val="Normal"/>
-        <w:spacing w:lineRule="atLeast" w:line="100" w:before="0" w:after="0"/>
-        <w:rPr/>
-      </w:pPr>
-      <w:r>
-        <w:rPr/>
-      </w:r>
-    </w:p>
-    <w:p>
-      <w:pPr>
-        <w:pStyle w:val="Normal"/>
-        <w:spacing w:lineRule="atLeast" w:line="100" w:before="0" w:after="0"/>
-        <w:rPr/>
-      </w:pPr>
-      <w:r>
-        <w:rPr/>
-      </w:r>
-    </w:p>
-    <w:p>
-      <w:pPr>
-        <w:pStyle w:val="Normal"/>
-        <w:spacing w:lineRule="atLeast" w:line="100" w:before="0" w:after="0"/>
-        <w:rPr/>
-      </w:pPr>
-      <w:r>
-        <w:rPr/>
-      </w:r>
-    </w:p>
-    <w:p>
-      <w:pPr>
-        <w:pStyle w:val="Normal"/>
-        <w:spacing w:lineRule="atLeast" w:line="100" w:before="0" w:after="0"/>
-        <w:rPr/>
-      </w:pPr>
-      <w:r>
-        <w:rPr/>
-      </w:r>
-    </w:p>
-    <w:p>
-      <w:pPr>
-        <w:pStyle w:val="Normal"/>
-        <w:spacing w:lineRule="atLeast" w:line="100" w:before="0" w:after="0"/>
-        <w:rPr/>
-      </w:pPr>
-      <w:r>
-        <w:rPr/>
-      </w:r>
-    </w:p>
-    <w:p>
-      <w:pPr>
-        <w:pStyle w:val="Normal"/>
-        <w:spacing w:lineRule="atLeast" w:line="100" w:before="0" w:after="0"/>
-        <w:rPr/>
-      </w:pPr>
-      <w:r>
-        <w:rPr/>
-      </w:r>
-    </w:p>
-    <w:p>
-      <w:pPr>
-        <w:pStyle w:val="Normal"/>
-        <w:spacing w:lineRule="atLeast" w:line="100" w:before="0" w:after="0"/>
-        <w:rPr/>
-      </w:pPr>
-      <w:r>
-        <w:rPr/>
-      </w:r>
-    </w:p>
-    <w:p>
-      <w:pPr>
-        <w:pStyle w:val="Normal"/>
-        <w:spacing w:lineRule="atLeast" w:line="100" w:before="0" w:after="0"/>
-        <w:rPr/>
-      </w:pPr>
-      <w:r>
-        <w:rPr/>
-      </w:r>
-    </w:p>
-    <w:p>
-      <w:pPr>
-        <w:pStyle w:val="Normal"/>
-        <w:spacing w:lineRule="atLeast" w:line="100" w:before="0" w:after="0"/>
-        <w:rPr/>
-      </w:pPr>
-      <w:r>
-        <w:rPr/>
-      </w:r>
-    </w:p>
-    <w:p>
-      <w:pPr>
-        <w:pStyle w:val="Normal"/>
-        <w:spacing w:lineRule="atLeast" w:line="100" w:before="0" w:after="0"/>
-        <w:rPr/>
-      </w:pPr>
-      <w:r>
-        <w:rPr/>
-      </w:r>
-    </w:p>
-    <w:p>
-      <w:pPr>
-        <w:pStyle w:val="Normal"/>
-        <w:spacing w:lineRule="atLeast" w:line="100" w:before="0" w:after="0"/>
-        <w:rPr/>
-      </w:pPr>
-      <w:r>
-        <w:rPr/>
-      </w:r>
-    </w:p>
-    <w:p>
-      <w:pPr>
-        <w:pStyle w:val="Normal"/>
-        <w:spacing w:lineRule="atLeast" w:line="100" w:before="0" w:after="0"/>
-        <w:rPr/>
-      </w:pPr>
-      <w:r>
-        <w:rPr/>
-      </w:r>
-    </w:p>
-    <w:p>
-      <w:pPr>
-        <w:pStyle w:val="Normal"/>
-        <w:spacing w:lineRule="atLeast" w:line="100" w:before="0" w:after="0"/>
-        <w:rPr/>
-      </w:pPr>
-      <w:r>
-        <w:rPr/>
-      </w:r>
-    </w:p>
-    <w:p>
-      <w:pPr>
-        <w:pStyle w:val="Normal"/>
-        <w:spacing w:lineRule="atLeast" w:line="100" w:before="0" w:after="0"/>
-        <w:rPr/>
-      </w:pPr>
-      <w:r>
-        <w:rPr/>
-      </w:r>
-    </w:p>
-    <w:p>
-      <w:pPr>
-        <w:pStyle w:val="Normal"/>
-        <w:spacing w:lineRule="atLeast" w:line="100" w:before="0" w:after="0"/>
-        <w:rPr/>
-      </w:pPr>
-      <w:r>
-        <w:rPr/>
-      </w:r>
-    </w:p>
-    <w:p>
-      <w:pPr>
-        <w:pStyle w:val="Normal"/>
-        <w:spacing w:lineRule="atLeast" w:line="100" w:before="0" w:after="0"/>
-        <w:rPr/>
-      </w:pPr>
-      <w:r>
-        <w:rPr/>
-      </w:r>
-    </w:p>
-    <w:p>
-      <w:pPr>
-        <w:pStyle w:val="Normal"/>
-        <w:spacing w:lineRule="atLeast" w:line="100" w:before="0" w:after="0"/>
-        <w:rPr/>
-      </w:pPr>
-      <w:r>
-        <w:rPr/>
-      </w:r>
-    </w:p>
-    <w:p>
-      <w:pPr>
-        <w:pStyle w:val="Normal"/>
-        <w:spacing w:lineRule="atLeast" w:line="100" w:before="0" w:after="0"/>
-        <w:rPr/>
-      </w:pPr>
-      <w:r>
-        <w:rPr/>
-      </w:r>
-    </w:p>
-    <w:p>
-      <w:pPr>
-        <w:pStyle w:val="Normal"/>
-        <w:spacing w:lineRule="atLeast" w:line="100" w:before="0" w:after="0"/>
-        <w:rPr/>
-      </w:pPr>
-      <w:r>
-        <w:rPr/>
-      </w:r>
-    </w:p>
-    <w:p>
-      <w:pPr>
-        <w:pStyle w:val="Normal"/>
-        <w:spacing w:lineRule="atLeast" w:line="100" w:before="0" w:after="0"/>
-        <w:rPr/>
-      </w:pPr>
-      <w:r>
-        <w:rPr/>
-      </w:r>
-    </w:p>
-    <w:p>
-      <w:pPr>
-        <w:pStyle w:val="Normal"/>
-        <w:spacing w:lineRule="atLeast" w:line="100" w:before="0" w:after="0"/>
+        <w:ind w:hanging="0"/>
+        <w:rPr/>
+      </w:pPr>
+      <w:r>
+        <w:rPr/>
+      </w:r>
+    </w:p>
+    <w:p>
+      <w:pPr>
+        <w:pStyle w:val="Normal"/>
+        <w:spacing w:lineRule="atLeast" w:line="100" w:before="0" w:after="0"/>
+        <w:ind w:hanging="0"/>
+        <w:rPr/>
+      </w:pPr>
+      <w:r>
+        <w:rPr/>
+      </w:r>
+    </w:p>
+    <w:p>
+      <w:pPr>
+        <w:pStyle w:val="Normal"/>
+        <w:spacing w:lineRule="atLeast" w:line="100" w:before="0" w:after="0"/>
+        <w:ind w:hanging="0"/>
+        <w:rPr/>
+      </w:pPr>
+      <w:r>
+        <w:rPr/>
+      </w:r>
+    </w:p>
+    <w:p>
+      <w:pPr>
+        <w:pStyle w:val="Normal"/>
+        <w:spacing w:lineRule="atLeast" w:line="100" w:before="0" w:after="0"/>
+        <w:ind w:hanging="0"/>
+        <w:rPr/>
+      </w:pPr>
+      <w:r>
+        <w:rPr/>
+      </w:r>
+    </w:p>
+    <w:p>
+      <w:pPr>
+        <w:pStyle w:val="Normal"/>
+        <w:spacing w:lineRule="atLeast" w:line="100" w:before="0" w:after="0"/>
+        <w:ind w:hanging="0"/>
+        <w:rPr/>
+      </w:pPr>
+      <w:r>
+        <w:rPr/>
+      </w:r>
+    </w:p>
+    <w:p>
+      <w:pPr>
+        <w:pStyle w:val="Normal"/>
+        <w:spacing w:lineRule="atLeast" w:line="100" w:before="0" w:after="0"/>
+        <w:ind w:hanging="0"/>
+        <w:rPr/>
+      </w:pPr>
+      <w:r>
+        <w:rPr/>
+      </w:r>
+    </w:p>
+    <w:p>
+      <w:pPr>
+        <w:pStyle w:val="Normal"/>
+        <w:spacing w:lineRule="atLeast" w:line="100" w:before="0" w:after="0"/>
+        <w:ind w:hanging="0"/>
+        <w:rPr/>
+      </w:pPr>
+      <w:r>
+        <w:rPr/>
+      </w:r>
+    </w:p>
+    <w:p>
+      <w:pPr>
+        <w:pStyle w:val="Normal"/>
+        <w:spacing w:lineRule="atLeast" w:line="100" w:before="0" w:after="0"/>
+        <w:ind w:hanging="0"/>
+        <w:rPr/>
+      </w:pPr>
+      <w:r>
+        <w:rPr/>
+      </w:r>
+    </w:p>
+    <w:p>
+      <w:pPr>
+        <w:pStyle w:val="Normal"/>
+        <w:spacing w:lineRule="atLeast" w:line="100" w:before="0" w:after="0"/>
+        <w:ind w:hanging="0"/>
+        <w:rPr/>
+      </w:pPr>
+      <w:r>
+        <w:rPr/>
+      </w:r>
+    </w:p>
+    <w:p>
+      <w:pPr>
+        <w:pStyle w:val="Normal"/>
+        <w:spacing w:lineRule="atLeast" w:line="100" w:before="0" w:after="0"/>
+        <w:ind w:hanging="0"/>
+        <w:rPr/>
+      </w:pPr>
+      <w:r>
+        <w:rPr/>
+      </w:r>
+    </w:p>
+    <w:p>
+      <w:pPr>
+        <w:pStyle w:val="Normal"/>
+        <w:spacing w:lineRule="atLeast" w:line="100" w:before="0" w:after="0"/>
+        <w:ind w:hanging="0"/>
+        <w:rPr/>
+      </w:pPr>
+      <w:r>
+        <w:rPr/>
+      </w:r>
+    </w:p>
+    <w:p>
+      <w:pPr>
+        <w:pStyle w:val="Normal"/>
+        <w:spacing w:lineRule="atLeast" w:line="100" w:before="0" w:after="0"/>
+        <w:ind w:hanging="0"/>
+        <w:rPr/>
+      </w:pPr>
+      <w:r>
+        <w:rPr/>
+      </w:r>
+    </w:p>
+    <w:p>
+      <w:pPr>
+        <w:pStyle w:val="Normal"/>
+        <w:spacing w:lineRule="atLeast" w:line="100" w:before="0" w:after="0"/>
+        <w:ind w:hanging="0"/>
+        <w:rPr/>
+      </w:pPr>
+      <w:r>
+        <w:rPr/>
+      </w:r>
+    </w:p>
+    <w:p>
+      <w:pPr>
+        <w:pStyle w:val="Normal"/>
+        <w:spacing w:lineRule="atLeast" w:line="100" w:before="0" w:after="0"/>
+        <w:ind w:hanging="0"/>
+        <w:rPr/>
+      </w:pPr>
+      <w:r>
+        <w:rPr/>
+      </w:r>
+    </w:p>
+    <w:p>
+      <w:pPr>
+        <w:pStyle w:val="Normal"/>
+        <w:spacing w:lineRule="atLeast" w:line="100" w:before="0" w:after="0"/>
+        <w:ind w:hanging="0"/>
+        <w:rPr/>
+      </w:pPr>
+      <w:r>
+        <w:rPr/>
+      </w:r>
+    </w:p>
+    <w:p>
+      <w:pPr>
+        <w:pStyle w:val="Normal"/>
+        <w:spacing w:lineRule="atLeast" w:line="100" w:before="0" w:after="0"/>
+        <w:ind w:hanging="0"/>
+        <w:rPr/>
+      </w:pPr>
+      <w:r>
+        <w:rPr/>
+      </w:r>
+    </w:p>
+    <w:p>
+      <w:pPr>
+        <w:pStyle w:val="Normal"/>
+        <w:spacing w:lineRule="atLeast" w:line="100" w:before="0" w:after="0"/>
+        <w:ind w:hanging="0"/>
+        <w:rPr/>
+      </w:pPr>
+      <w:r>
+        <w:rPr/>
+      </w:r>
+    </w:p>
+    <w:p>
+      <w:pPr>
+        <w:pStyle w:val="Normal"/>
+        <w:spacing w:lineRule="atLeast" w:line="100" w:before="0" w:after="0"/>
+        <w:ind w:hanging="0"/>
+        <w:rPr/>
+      </w:pPr>
+      <w:r>
+        <w:rPr/>
+      </w:r>
+    </w:p>
+    <w:p>
+      <w:pPr>
+        <w:pStyle w:val="Normal"/>
+        <w:spacing w:lineRule="atLeast" w:line="100" w:before="0" w:after="0"/>
+        <w:ind w:hanging="0"/>
+        <w:rPr/>
+      </w:pPr>
+      <w:r>
+        <w:rPr/>
+      </w:r>
+    </w:p>
+    <w:p>
+      <w:pPr>
+        <w:pStyle w:val="Normal"/>
+        <w:spacing w:lineRule="atLeast" w:line="100" w:before="0" w:after="0"/>
+        <w:ind w:hanging="0"/>
+        <w:rPr/>
+      </w:pPr>
+      <w:r>
+        <w:rPr/>
+      </w:r>
+    </w:p>
+    <w:p>
+      <w:pPr>
+        <w:pStyle w:val="Normal"/>
+        <w:spacing w:lineRule="atLeast" w:line="100" w:before="0" w:after="0"/>
+        <w:ind w:hanging="0"/>
+        <w:rPr/>
+      </w:pPr>
+      <w:r>
+        <w:rPr/>
+      </w:r>
+    </w:p>
+    <w:p>
+      <w:pPr>
+        <w:pStyle w:val="Normal"/>
+        <w:spacing w:lineRule="atLeast" w:line="100" w:before="0" w:after="0"/>
+        <w:ind w:hanging="0"/>
+        <w:rPr/>
+      </w:pPr>
+      <w:r>
+        <w:rPr/>
+      </w:r>
+    </w:p>
+    <w:p>
+      <w:pPr>
+        <w:pStyle w:val="Normal"/>
+        <w:spacing w:lineRule="atLeast" w:line="100" w:before="0" w:after="0"/>
+        <w:ind w:hanging="0"/>
+        <w:rPr/>
+      </w:pPr>
+      <w:r>
+        <w:rPr/>
+      </w:r>
+    </w:p>
+    <w:p>
+      <w:pPr>
+        <w:pStyle w:val="Normal"/>
+        <w:spacing w:lineRule="atLeast" w:line="100" w:before="0" w:after="0"/>
+        <w:ind w:hanging="0"/>
+        <w:rPr/>
+      </w:pPr>
+      <w:r>
+        <w:rPr/>
+      </w:r>
+    </w:p>
+    <w:p>
+      <w:pPr>
+        <w:pStyle w:val="Normal"/>
+        <w:spacing w:lineRule="atLeast" w:line="100" w:before="0" w:after="0"/>
+        <w:ind w:hanging="0"/>
+        <w:rPr/>
+      </w:pPr>
+      <w:r>
+        <w:rPr/>
+      </w:r>
+    </w:p>
+    <w:p>
+      <w:pPr>
+        <w:pStyle w:val="Normal"/>
+        <w:spacing w:lineRule="atLeast" w:line="100" w:before="0" w:after="0"/>
+        <w:ind w:hanging="0"/>
+        <w:rPr/>
+      </w:pPr>
+      <w:r>
+        <w:rPr/>
+      </w:r>
+    </w:p>
+    <w:p>
+      <w:pPr>
+        <w:pStyle w:val="Normal"/>
+        <w:spacing w:lineRule="atLeast" w:line="100" w:before="0" w:after="0"/>
+        <w:ind w:hanging="0"/>
+        <w:rPr/>
+      </w:pPr>
+      <w:r>
+        <w:rPr/>
+      </w:r>
+    </w:p>
+    <w:p>
+      <w:pPr>
+        <w:pStyle w:val="Normal"/>
+        <w:spacing w:lineRule="atLeast" w:line="100" w:before="0" w:after="0"/>
+        <w:ind w:hanging="0"/>
         <w:jc w:val="center"/>
         <w:rPr/>
       </w:pPr>
@@ -522,6 +565,7 @@
       <w:pPr>
         <w:pStyle w:val="Normal"/>
         <w:spacing w:lineRule="atLeast" w:line="100" w:before="0" w:after="0"/>
+        <w:ind w:hanging="0"/>
         <w:jc w:val="center"/>
         <w:rPr>
           <w:rFonts w:ascii="Arimo;arial" w:hAnsi="Arimo;arial" w:eastAsia="Arimo;arial" w:cs="Arimo;arial"/>
@@ -543,6 +587,7 @@
       <w:pPr>
         <w:pStyle w:val="Normal"/>
         <w:spacing w:lineRule="atLeast" w:line="100" w:before="0" w:after="0"/>
+        <w:ind w:hanging="0"/>
         <w:jc w:val="center"/>
         <w:rPr>
           <w:rFonts w:ascii="Arimo;arial" w:hAnsi="Arimo;arial" w:eastAsia="Arimo;arial" w:cs="Arimo;arial"/>
@@ -563,6 +608,7 @@
       <w:pPr>
         <w:pStyle w:val="Normal"/>
         <w:spacing w:lineRule="atLeast" w:line="100" w:before="0" w:after="0"/>
+        <w:ind w:hanging="0"/>
         <w:jc w:val="center"/>
         <w:rPr/>
       </w:pPr>
@@ -574,6 +620,7 @@
       <w:pPr>
         <w:pStyle w:val="Normal"/>
         <w:spacing w:lineRule="atLeast" w:line="100" w:before="0" w:after="0"/>
+        <w:ind w:hanging="0"/>
         <w:jc w:val="center"/>
         <w:rPr/>
       </w:pPr>
@@ -585,6 +632,7 @@
       <w:pPr>
         <w:pStyle w:val="Normal"/>
         <w:spacing w:lineRule="atLeast" w:line="100" w:before="0" w:after="0"/>
+        <w:ind w:hanging="0"/>
         <w:jc w:val="center"/>
         <w:rPr>
           <w:rFonts w:ascii="Arial-BoldMT" w:hAnsi="Arial-BoldMT" w:eastAsia="Arial-BoldMT" w:cs="Arial-BoldMT"/>
@@ -604,6 +652,7 @@
       <w:pPr>
         <w:pStyle w:val="Normal"/>
         <w:spacing w:lineRule="atLeast" w:line="100" w:before="0" w:after="0"/>
+        <w:ind w:hanging="0"/>
         <w:jc w:val="center"/>
         <w:rPr/>
       </w:pPr>
@@ -615,6 +664,7 @@
       <w:pPr>
         <w:pStyle w:val="Normal"/>
         <w:spacing w:lineRule="atLeast" w:line="100" w:before="0" w:after="0"/>
+        <w:ind w:hanging="0"/>
         <w:jc w:val="center"/>
         <w:rPr/>
       </w:pPr>
@@ -707,6 +757,7 @@
       <w:pPr>
         <w:pStyle w:val="Normal"/>
         <w:spacing w:lineRule="atLeast" w:line="100" w:before="0" w:after="0"/>
+        <w:ind w:hanging="0"/>
         <w:rPr/>
       </w:pPr>
       <w:r>
@@ -798,6 +849,7 @@
       <w:pPr>
         <w:pStyle w:val="Normal"/>
         <w:spacing w:lineRule="atLeast" w:line="100" w:before="0" w:after="0"/>
+        <w:ind w:hanging="0"/>
         <w:rPr/>
       </w:pPr>
       <w:r>
@@ -867,6 +919,7 @@
       <w:pPr>
         <w:pStyle w:val="Normal"/>
         <w:spacing w:lineRule="atLeast" w:line="100" w:before="0" w:after="0"/>
+        <w:ind w:hanging="0"/>
         <w:rPr/>
       </w:pPr>
       <w:r>
@@ -903,6 +956,7 @@
       <w:pPr>
         <w:pStyle w:val="Normal"/>
         <w:spacing w:lineRule="atLeast" w:line="100" w:before="0" w:after="0"/>
+        <w:ind w:hanging="0"/>
         <w:rPr/>
       </w:pPr>
       <w:r>
@@ -939,6 +993,7 @@
       <w:pPr>
         <w:pStyle w:val="Normal"/>
         <w:spacing w:lineRule="atLeast" w:line="100" w:before="0" w:after="0"/>
+        <w:ind w:hanging="0"/>
         <w:rPr/>
       </w:pPr>
       <w:r>
@@ -975,6 +1030,7 @@
       <w:pPr>
         <w:pStyle w:val="Normal"/>
         <w:spacing w:lineRule="atLeast" w:line="100" w:before="0" w:after="0"/>
+        <w:ind w:hanging="0"/>
         <w:rPr/>
       </w:pPr>
       <w:r>
@@ -1011,196 +1067,216 @@
       <w:pPr>
         <w:pStyle w:val="Normal"/>
         <w:spacing w:lineRule="atLeast" w:line="100" w:before="0" w:after="0"/>
-        <w:rPr/>
-      </w:pPr>
-      <w:r>
-        <w:rPr/>
-      </w:r>
-    </w:p>
-    <w:p>
-      <w:pPr>
-        <w:pStyle w:val="Normal"/>
-        <w:spacing w:lineRule="atLeast" w:line="100" w:before="0" w:after="0"/>
-        <w:rPr/>
-      </w:pPr>
-      <w:r>
-        <w:rPr/>
-      </w:r>
-    </w:p>
-    <w:p>
-      <w:pPr>
-        <w:pStyle w:val="Normal"/>
-        <w:spacing w:lineRule="atLeast" w:line="100" w:before="0" w:after="0"/>
-        <w:rPr/>
-      </w:pPr>
-      <w:r>
-        <w:rPr/>
-      </w:r>
-    </w:p>
-    <w:p>
-      <w:pPr>
-        <w:pStyle w:val="Normal"/>
-        <w:spacing w:lineRule="atLeast" w:line="100" w:before="0" w:after="0"/>
-        <w:rPr/>
-      </w:pPr>
-      <w:r>
-        <w:rPr/>
-      </w:r>
-    </w:p>
-    <w:p>
-      <w:pPr>
-        <w:pStyle w:val="Normal"/>
-        <w:spacing w:lineRule="atLeast" w:line="100" w:before="0" w:after="0"/>
-        <w:rPr/>
-      </w:pPr>
-      <w:r>
-        <w:rPr/>
-      </w:r>
-    </w:p>
-    <w:p>
-      <w:pPr>
-        <w:pStyle w:val="Normal"/>
-        <w:spacing w:lineRule="atLeast" w:line="100" w:before="0" w:after="0"/>
-        <w:rPr/>
-      </w:pPr>
-      <w:r>
-        <w:rPr/>
-      </w:r>
-    </w:p>
-    <w:p>
-      <w:pPr>
-        <w:pStyle w:val="Normal"/>
-        <w:spacing w:lineRule="atLeast" w:line="100" w:before="0" w:after="0"/>
-        <w:rPr/>
-      </w:pPr>
-      <w:r>
-        <w:rPr/>
-      </w:r>
-    </w:p>
-    <w:p>
-      <w:pPr>
-        <w:pStyle w:val="Normal"/>
-        <w:spacing w:lineRule="atLeast" w:line="100" w:before="0" w:after="0"/>
-        <w:rPr/>
-      </w:pPr>
-      <w:r>
-        <w:rPr/>
-      </w:r>
-    </w:p>
-    <w:p>
-      <w:pPr>
-        <w:pStyle w:val="Normal"/>
-        <w:spacing w:lineRule="atLeast" w:line="100" w:before="0" w:after="0"/>
-        <w:rPr/>
-      </w:pPr>
-      <w:r>
-        <w:rPr/>
-      </w:r>
-    </w:p>
-    <w:p>
-      <w:pPr>
-        <w:pStyle w:val="Normal"/>
-        <w:spacing w:lineRule="atLeast" w:line="100" w:before="0" w:after="0"/>
-        <w:rPr/>
-      </w:pPr>
-      <w:r>
-        <w:rPr/>
-      </w:r>
-    </w:p>
-    <w:p>
-      <w:pPr>
-        <w:pStyle w:val="Normal"/>
-        <w:spacing w:lineRule="atLeast" w:line="100" w:before="0" w:after="0"/>
-        <w:rPr/>
-      </w:pPr>
-      <w:r>
-        <w:rPr/>
-      </w:r>
-    </w:p>
-    <w:p>
-      <w:pPr>
-        <w:pStyle w:val="Normal"/>
-        <w:spacing w:lineRule="atLeast" w:line="100" w:before="0" w:after="0"/>
-        <w:rPr/>
-      </w:pPr>
-      <w:r>
-        <w:rPr/>
-      </w:r>
-    </w:p>
-    <w:p>
-      <w:pPr>
-        <w:pStyle w:val="Normal"/>
-        <w:spacing w:lineRule="atLeast" w:line="100" w:before="0" w:after="0"/>
-        <w:rPr/>
-      </w:pPr>
-      <w:r>
-        <w:rPr/>
-      </w:r>
-    </w:p>
-    <w:p>
-      <w:pPr>
-        <w:pStyle w:val="Normal"/>
-        <w:spacing w:lineRule="atLeast" w:line="100" w:before="0" w:after="0"/>
-        <w:rPr/>
-      </w:pPr>
-      <w:r>
-        <w:rPr/>
-      </w:r>
-    </w:p>
-    <w:p>
-      <w:pPr>
-        <w:pStyle w:val="Normal"/>
-        <w:spacing w:lineRule="atLeast" w:line="100" w:before="0" w:after="0"/>
-        <w:rPr/>
-      </w:pPr>
-      <w:r>
-        <w:rPr/>
-      </w:r>
-    </w:p>
-    <w:p>
-      <w:pPr>
-        <w:pStyle w:val="Normal"/>
-        <w:spacing w:lineRule="atLeast" w:line="100" w:before="0" w:after="0"/>
-        <w:rPr/>
-      </w:pPr>
-      <w:r>
-        <w:rPr/>
-      </w:r>
-    </w:p>
-    <w:p>
-      <w:pPr>
-        <w:pStyle w:val="Normal"/>
-        <w:spacing w:lineRule="atLeast" w:line="100" w:before="0" w:after="0"/>
-        <w:rPr/>
-      </w:pPr>
-      <w:r>
-        <w:rPr/>
-      </w:r>
-    </w:p>
-    <w:p>
-      <w:pPr>
-        <w:pStyle w:val="Normal"/>
-        <w:spacing w:lineRule="atLeast" w:line="100" w:before="0" w:after="0"/>
-        <w:rPr/>
-      </w:pPr>
-      <w:r>
-        <w:rPr/>
-      </w:r>
-    </w:p>
-    <w:p>
-      <w:pPr>
-        <w:pStyle w:val="Normal"/>
-        <w:spacing w:lineRule="atLeast" w:line="100" w:before="0" w:after="0"/>
-        <w:rPr/>
-      </w:pPr>
-      <w:r>
-        <w:rPr/>
-      </w:r>
-    </w:p>
-    <w:p>
-      <w:pPr>
-        <w:pStyle w:val="Normal"/>
-        <w:spacing w:lineRule="atLeast" w:line="100" w:before="0" w:after="0"/>
+        <w:ind w:hanging="0"/>
+        <w:rPr/>
+      </w:pPr>
+      <w:r>
+        <w:rPr/>
+      </w:r>
+    </w:p>
+    <w:p>
+      <w:pPr>
+        <w:pStyle w:val="Normal"/>
+        <w:spacing w:lineRule="atLeast" w:line="100" w:before="0" w:after="0"/>
+        <w:ind w:hanging="0"/>
+        <w:rPr/>
+      </w:pPr>
+      <w:r>
+        <w:rPr/>
+      </w:r>
+    </w:p>
+    <w:p>
+      <w:pPr>
+        <w:pStyle w:val="Normal"/>
+        <w:spacing w:lineRule="atLeast" w:line="100" w:before="0" w:after="0"/>
+        <w:ind w:hanging="0"/>
+        <w:rPr/>
+      </w:pPr>
+      <w:r>
+        <w:rPr/>
+      </w:r>
+    </w:p>
+    <w:p>
+      <w:pPr>
+        <w:pStyle w:val="Normal"/>
+        <w:spacing w:lineRule="atLeast" w:line="100" w:before="0" w:after="0"/>
+        <w:ind w:hanging="0"/>
+        <w:rPr/>
+      </w:pPr>
+      <w:r>
+        <w:rPr/>
+      </w:r>
+    </w:p>
+    <w:p>
+      <w:pPr>
+        <w:pStyle w:val="Normal"/>
+        <w:spacing w:lineRule="atLeast" w:line="100" w:before="0" w:after="0"/>
+        <w:ind w:hanging="0"/>
+        <w:rPr/>
+      </w:pPr>
+      <w:r>
+        <w:rPr/>
+      </w:r>
+    </w:p>
+    <w:p>
+      <w:pPr>
+        <w:pStyle w:val="Normal"/>
+        <w:spacing w:lineRule="atLeast" w:line="100" w:before="0" w:after="0"/>
+        <w:ind w:hanging="0"/>
+        <w:rPr/>
+      </w:pPr>
+      <w:r>
+        <w:rPr/>
+      </w:r>
+    </w:p>
+    <w:p>
+      <w:pPr>
+        <w:pStyle w:val="Normal"/>
+        <w:spacing w:lineRule="atLeast" w:line="100" w:before="0" w:after="0"/>
+        <w:ind w:hanging="0"/>
+        <w:rPr/>
+      </w:pPr>
+      <w:r>
+        <w:rPr/>
+      </w:r>
+    </w:p>
+    <w:p>
+      <w:pPr>
+        <w:pStyle w:val="Normal"/>
+        <w:spacing w:lineRule="atLeast" w:line="100" w:before="0" w:after="0"/>
+        <w:ind w:hanging="0"/>
+        <w:rPr/>
+      </w:pPr>
+      <w:r>
+        <w:rPr/>
+      </w:r>
+    </w:p>
+    <w:p>
+      <w:pPr>
+        <w:pStyle w:val="Normal"/>
+        <w:spacing w:lineRule="atLeast" w:line="100" w:before="0" w:after="0"/>
+        <w:ind w:hanging="0"/>
+        <w:rPr/>
+      </w:pPr>
+      <w:r>
+        <w:rPr/>
+      </w:r>
+    </w:p>
+    <w:p>
+      <w:pPr>
+        <w:pStyle w:val="Normal"/>
+        <w:spacing w:lineRule="atLeast" w:line="100" w:before="0" w:after="0"/>
+        <w:ind w:hanging="0"/>
+        <w:rPr/>
+      </w:pPr>
+      <w:r>
+        <w:rPr/>
+      </w:r>
+    </w:p>
+    <w:p>
+      <w:pPr>
+        <w:pStyle w:val="Normal"/>
+        <w:spacing w:lineRule="atLeast" w:line="100" w:before="0" w:after="0"/>
+        <w:ind w:hanging="0"/>
+        <w:rPr/>
+      </w:pPr>
+      <w:r>
+        <w:rPr/>
+      </w:r>
+    </w:p>
+    <w:p>
+      <w:pPr>
+        <w:pStyle w:val="Normal"/>
+        <w:spacing w:lineRule="atLeast" w:line="100" w:before="0" w:after="0"/>
+        <w:ind w:hanging="0"/>
+        <w:rPr/>
+      </w:pPr>
+      <w:r>
+        <w:rPr/>
+      </w:r>
+    </w:p>
+    <w:p>
+      <w:pPr>
+        <w:pStyle w:val="Normal"/>
+        <w:spacing w:lineRule="atLeast" w:line="100" w:before="0" w:after="0"/>
+        <w:ind w:hanging="0"/>
+        <w:rPr/>
+      </w:pPr>
+      <w:r>
+        <w:rPr/>
+      </w:r>
+    </w:p>
+    <w:p>
+      <w:pPr>
+        <w:pStyle w:val="Normal"/>
+        <w:spacing w:lineRule="atLeast" w:line="100" w:before="0" w:after="0"/>
+        <w:ind w:hanging="0"/>
+        <w:rPr/>
+      </w:pPr>
+      <w:r>
+        <w:rPr/>
+      </w:r>
+    </w:p>
+    <w:p>
+      <w:pPr>
+        <w:pStyle w:val="Normal"/>
+        <w:spacing w:lineRule="atLeast" w:line="100" w:before="0" w:after="0"/>
+        <w:ind w:hanging="0"/>
+        <w:rPr/>
+      </w:pPr>
+      <w:r>
+        <w:rPr/>
+      </w:r>
+    </w:p>
+    <w:p>
+      <w:pPr>
+        <w:pStyle w:val="Normal"/>
+        <w:spacing w:lineRule="atLeast" w:line="100" w:before="0" w:after="0"/>
+        <w:ind w:hanging="0"/>
+        <w:rPr/>
+      </w:pPr>
+      <w:r>
+        <w:rPr/>
+      </w:r>
+    </w:p>
+    <w:p>
+      <w:pPr>
+        <w:pStyle w:val="Normal"/>
+        <w:spacing w:lineRule="atLeast" w:line="100" w:before="0" w:after="0"/>
+        <w:ind w:hanging="0"/>
+        <w:rPr/>
+      </w:pPr>
+      <w:r>
+        <w:rPr/>
+      </w:r>
+    </w:p>
+    <w:p>
+      <w:pPr>
+        <w:pStyle w:val="Normal"/>
+        <w:spacing w:lineRule="atLeast" w:line="100" w:before="0" w:after="0"/>
+        <w:ind w:hanging="0"/>
+        <w:rPr/>
+      </w:pPr>
+      <w:r>
+        <w:rPr/>
+      </w:r>
+    </w:p>
+    <w:p>
+      <w:pPr>
+        <w:pStyle w:val="Normal"/>
+        <w:spacing w:lineRule="atLeast" w:line="100" w:before="0" w:after="0"/>
+        <w:ind w:hanging="0"/>
+        <w:rPr/>
+      </w:pPr>
+      <w:r>
+        <w:rPr/>
+      </w:r>
+    </w:p>
+    <w:p>
+      <w:pPr>
+        <w:pStyle w:val="Normal"/>
+        <w:spacing w:lineRule="atLeast" w:line="100" w:before="0" w:after="0"/>
+        <w:ind w:hanging="0"/>
         <w:rPr>
           <w:rFonts w:ascii="Arial-BoldMT" w:hAnsi="Arial-BoldMT" w:eastAsia="Arial-BoldMT" w:cs="Arial-BoldMT"/>
           <w:b/>
@@ -1223,16 +1299,18 @@
       <w:pPr>
         <w:pStyle w:val="Normal"/>
         <w:spacing w:lineRule="atLeast" w:line="100" w:before="0" w:after="0"/>
-        <w:rPr/>
-      </w:pPr>
-      <w:r>
-        <w:rPr/>
-      </w:r>
-    </w:p>
-    <w:p>
-      <w:pPr>
-        <w:pStyle w:val="Normal"/>
-        <w:spacing w:lineRule="atLeast" w:line="100" w:before="0" w:after="0"/>
+        <w:ind w:hanging="0"/>
+        <w:rPr/>
+      </w:pPr>
+      <w:r>
+        <w:rPr/>
+      </w:r>
+    </w:p>
+    <w:p>
+      <w:pPr>
+        <w:pStyle w:val="Normal"/>
+        <w:spacing w:lineRule="atLeast" w:line="100" w:before="0" w:after="0"/>
+        <w:ind w:hanging="0"/>
         <w:rPr>
           <w:rFonts w:ascii="Arimo;arial" w:hAnsi="Arimo;arial" w:eastAsia="Arimo;arial" w:cs="Arimo;arial"/>
           <w:sz w:val="24"/>
@@ -1254,6 +1332,7 @@
       <w:pPr>
         <w:pStyle w:val="Normal"/>
         <w:spacing w:lineRule="atLeast" w:line="100" w:before="0" w:after="0"/>
+        <w:ind w:hanging="0"/>
         <w:rPr>
           <w:rFonts w:ascii="Arimo;arial" w:hAnsi="Arimo;arial" w:eastAsia="Arimo;arial" w:cs="Arimo;arial"/>
           <w:sz w:val="24"/>
@@ -1273,6 +1352,7 @@
       <w:pPr>
         <w:pStyle w:val="Normal"/>
         <w:spacing w:lineRule="atLeast" w:line="100" w:before="0" w:after="0"/>
+        <w:ind w:hanging="0"/>
         <w:rPr>
           <w:rFonts w:ascii="Arimo;arial" w:hAnsi="Arimo;arial" w:eastAsia="Arimo;arial" w:cs="Arimo;arial"/>
           <w:sz w:val="24"/>
@@ -1292,6 +1372,7 @@
       <w:pPr>
         <w:pStyle w:val="Normal"/>
         <w:spacing w:lineRule="atLeast" w:line="100" w:before="0" w:after="0"/>
+        <w:ind w:hanging="0"/>
         <w:rPr>
           <w:rFonts w:ascii="Arimo;arial" w:hAnsi="Arimo;arial" w:eastAsia="Arimo;arial" w:cs="Arimo;arial"/>
           <w:sz w:val="24"/>
@@ -1311,16 +1392,18 @@
       <w:pPr>
         <w:pStyle w:val="Normal"/>
         <w:spacing w:lineRule="atLeast" w:line="100" w:before="0" w:after="0"/>
-        <w:rPr/>
-      </w:pPr>
-      <w:r>
-        <w:rPr/>
-      </w:r>
-    </w:p>
-    <w:p>
-      <w:pPr>
-        <w:pStyle w:val="Normal"/>
-        <w:spacing w:lineRule="atLeast" w:line="100" w:before="0" w:after="0"/>
+        <w:ind w:hanging="0"/>
+        <w:rPr/>
+      </w:pPr>
+      <w:r>
+        <w:rPr/>
+      </w:r>
+    </w:p>
+    <w:p>
+      <w:pPr>
+        <w:pStyle w:val="Normal"/>
+        <w:spacing w:lineRule="atLeast" w:line="100" w:before="0" w:after="0"/>
+        <w:ind w:hanging="0"/>
         <w:rPr>
           <w:rFonts w:ascii="Arimo;arial" w:hAnsi="Arimo;arial" w:eastAsia="Arimo;arial" w:cs="Arimo;arial"/>
           <w:sz w:val="24"/>
@@ -1342,6 +1425,7 @@
       <w:pPr>
         <w:pStyle w:val="Normal"/>
         <w:spacing w:lineRule="atLeast" w:line="100" w:before="0" w:after="0"/>
+        <w:ind w:hanging="0"/>
         <w:rPr>
           <w:rFonts w:ascii="Arimo;arial" w:hAnsi="Arimo;arial" w:eastAsia="Arimo;arial" w:cs="Arimo;arial"/>
           <w:sz w:val="24"/>
@@ -1361,16 +1445,18 @@
       <w:pPr>
         <w:pStyle w:val="Normal"/>
         <w:spacing w:lineRule="atLeast" w:line="100" w:before="0" w:after="0"/>
-        <w:rPr/>
-      </w:pPr>
-      <w:r>
-        <w:rPr/>
-      </w:r>
-    </w:p>
-    <w:p>
-      <w:pPr>
-        <w:pStyle w:val="Normal"/>
-        <w:spacing w:lineRule="atLeast" w:line="100" w:before="0" w:after="0"/>
+        <w:ind w:hanging="0"/>
+        <w:rPr/>
+      </w:pPr>
+      <w:r>
+        <w:rPr/>
+      </w:r>
+    </w:p>
+    <w:p>
+      <w:pPr>
+        <w:pStyle w:val="Normal"/>
+        <w:spacing w:lineRule="atLeast" w:line="100" w:before="0" w:after="0"/>
+        <w:ind w:hanging="0"/>
         <w:rPr>
           <w:rFonts w:ascii="Arial-BoldMT" w:hAnsi="Arial-BoldMT" w:eastAsia="Arial-BoldMT" w:cs="Arial-BoldMT"/>
           <w:b/>
@@ -1393,16 +1479,18 @@
       <w:pPr>
         <w:pStyle w:val="Normal"/>
         <w:spacing w:lineRule="atLeast" w:line="100" w:before="0" w:after="0"/>
-        <w:rPr/>
-      </w:pPr>
-      <w:r>
-        <w:rPr/>
-      </w:r>
-    </w:p>
-    <w:p>
-      <w:pPr>
-        <w:pStyle w:val="Normal"/>
-        <w:spacing w:lineRule="atLeast" w:line="100" w:before="0" w:after="0"/>
+        <w:ind w:hanging="0"/>
+        <w:rPr/>
+      </w:pPr>
+      <w:r>
+        <w:rPr/>
+      </w:r>
+    </w:p>
+    <w:p>
+      <w:pPr>
+        <w:pStyle w:val="Normal"/>
+        <w:spacing w:lineRule="atLeast" w:line="100" w:before="0" w:after="0"/>
+        <w:ind w:hanging="0"/>
         <w:rPr>
           <w:rFonts w:ascii="Arial-BoldItalicMT" w:hAnsi="Arial-BoldItalicMT" w:eastAsia="Arial-BoldItalicMT" w:cs="Arial-BoldItalicMT"/>
           <w:b/>
@@ -1428,16 +1516,18 @@
       <w:pPr>
         <w:pStyle w:val="Normal"/>
         <w:spacing w:lineRule="atLeast" w:line="100" w:before="0" w:after="0"/>
-        <w:rPr/>
-      </w:pPr>
-      <w:r>
-        <w:rPr/>
-      </w:r>
-    </w:p>
-    <w:p>
-      <w:pPr>
-        <w:pStyle w:val="Normal"/>
-        <w:spacing w:lineRule="atLeast" w:line="100" w:before="0" w:after="0"/>
+        <w:ind w:hanging="0"/>
+        <w:rPr/>
+      </w:pPr>
+      <w:r>
+        <w:rPr/>
+      </w:r>
+    </w:p>
+    <w:p>
+      <w:pPr>
+        <w:pStyle w:val="Normal"/>
+        <w:spacing w:lineRule="atLeast" w:line="100" w:before="0" w:after="0"/>
+        <w:ind w:hanging="0"/>
         <w:rPr>
           <w:rFonts w:ascii="Arimo;arial" w:hAnsi="Arimo;arial" w:eastAsia="Arimo;arial" w:cs="Arimo;arial"/>
           <w:sz w:val="24"/>
@@ -1457,6 +1547,7 @@
       <w:pPr>
         <w:pStyle w:val="Normal"/>
         <w:spacing w:lineRule="atLeast" w:line="100" w:before="0" w:after="0"/>
+        <w:ind w:hanging="0"/>
         <w:jc w:val="center"/>
         <w:rPr/>
       </w:pPr>
@@ -1468,6 +1559,7 @@
       <w:pPr>
         <w:pStyle w:val="Normal"/>
         <w:spacing w:lineRule="atLeast" w:line="100" w:before="0" w:after="0"/>
+        <w:ind w:hanging="0"/>
         <w:jc w:val="center"/>
         <w:rPr>
           <w:rFonts w:ascii="Arimo;arial" w:hAnsi="Arimo;arial" w:eastAsia="Arimo;arial" w:cs="Arimo;arial"/>
@@ -1488,12 +1580,13 @@
       <w:pPr>
         <w:pStyle w:val="Normal"/>
         <w:spacing w:lineRule="atLeast" w:line="100" w:before="0" w:after="0"/>
-        <w:rPr/>
-      </w:pPr>
-      <w:bookmarkStart w:id="1" w:name="Bookmark"/>
-      <w:bookmarkStart w:id="2" w:name="h.q4qb9v324nn7"/>
-      <w:bookmarkStart w:id="3" w:name="Bookmark"/>
-      <w:bookmarkStart w:id="4" w:name="h.q4qb9v324nn7"/>
+        <w:ind w:hanging="0"/>
+        <w:rPr/>
+      </w:pPr>
+      <w:bookmarkStart w:id="1" w:name="h.q4qb9v324nn7"/>
+      <w:bookmarkStart w:id="2" w:name="Bookmark"/>
+      <w:bookmarkStart w:id="3" w:name="h.q4qb9v324nn7"/>
+      <w:bookmarkStart w:id="4" w:name="Bookmark"/>
       <w:bookmarkEnd w:id="3"/>
       <w:bookmarkEnd w:id="4"/>
       <w:r>
@@ -1549,14 +1642,24 @@
       <w:pPr>
         <w:pStyle w:val="Normal"/>
         <w:spacing w:lineRule="atLeast" w:line="100" w:before="0" w:after="0"/>
-        <w:rPr>
-          <w:rFonts w:ascii="Arimo;arial" w:hAnsi="Arimo;arial" w:eastAsia="Arimo;arial" w:cs="Arimo;arial"/>
-          <w:sz w:val="24"/>
-          <w:szCs w:val="24"/>
-        </w:rPr>
-      </w:pPr>
-      <w:bookmarkStart w:id="5" w:name="Bookmark"/>
+        <w:ind w:hanging="0"/>
+        <w:rPr>
+          <w:rFonts w:ascii="Arimo;arial" w:hAnsi="Arimo;arial" w:eastAsia="Arimo;arial" w:cs="Arimo;arial"/>
+          <w:sz w:val="24"/>
+          <w:szCs w:val="24"/>
+        </w:rPr>
+      </w:pPr>
+      <w:bookmarkStart w:id="5" w:name="Bookmark11"/>
       <w:bookmarkStart w:id="6" w:name="Bookmark1"/>
+      <w:bookmarkEnd w:id="6"/>
+      <w:r>
+        <w:rPr>
+          <w:rFonts w:eastAsia="Arimo;arial" w:cs="Arimo;arial" w:ascii="Arimo;arial" w:hAnsi="Arimo;arial"/>
+          <w:sz w:val="24"/>
+          <w:szCs w:val="24"/>
+        </w:rPr>
+        <w:t xml:space="preserve">As shown in figure 1.1, users can connect to the Piece of Eden Rental service directly through the web interface on either a desktop web interface, or a mobile friendly interface, both at PieceOfEdenRentals.com.  Initially, The APP was going to use a Python REST API integrated into the Django framework to communicate with the database to obtain new information to display in its UI. However, this feature was dropped and moved to a stretch goal as the customer would rather have the development team spend time on making the product easier to deploy and the UI more appealing. Also, by using the skel-js library a mobile view can be generated dynamically from existing desktop views. The web application uses a direct connection to the database through the Django python interface. The database is also integrated directly with the </w:t>
+      </w:r>
       <w:bookmarkEnd w:id="5"/>
       <w:r>
         <w:rPr>
@@ -1564,15 +1667,6 @@
           <w:sz w:val="24"/>
           <w:szCs w:val="24"/>
         </w:rPr>
-        <w:t xml:space="preserve">As shown in figure 1.1, users can connect to the Piece of Eden Rental service directly through the web interface on either a desktop web interface, or a mobile friendly interface, both at PieceOfEdenRentals.com.  Initially, The APP was going to use a Python REST API integrated into the Django framework to communicate with the database to obtain new information to display in its UI. However, this feature was dropped and moved to a stretch goal as the customer would rather have the development team spend time on making the product easier to deploy and the UI more appealing. Also, by using the skel-js library a mobile view can be generated dynamically from existing desktop views. The web application uses a direct connection to the database through the Django python interface. The database is also integrated directly with the </w:t>
-      </w:r>
-      <w:bookmarkEnd w:id="6"/>
-      <w:r>
-        <w:rPr>
-          <w:rFonts w:eastAsia="Arimo;arial" w:cs="Arimo;arial" w:ascii="Arimo;arial" w:hAnsi="Arimo;arial"/>
-          <w:sz w:val="24"/>
-          <w:szCs w:val="24"/>
-        </w:rPr>
         <w:t xml:space="preserve">Django python interface and both interactions are described in the figure below. </w:t>
       </w:r>
     </w:p>
@@ -1580,24 +1674,26 @@
       <w:pPr>
         <w:pStyle w:val="Normal"/>
         <w:spacing w:lineRule="atLeast" w:line="100" w:before="0" w:after="0"/>
-        <w:rPr>
-          <w:rFonts w:ascii="Arimo;arial" w:hAnsi="Arimo;arial" w:eastAsia="Arimo;arial" w:cs="Arimo;arial"/>
-          <w:sz w:val="24"/>
-          <w:szCs w:val="24"/>
-        </w:rPr>
-      </w:pPr>
-      <w:r>
-        <w:rPr>
-          <w:rFonts w:eastAsia="Arimo;arial" w:cs="Arimo;arial" w:ascii="Arimo;arial" w:hAnsi="Arimo;arial"/>
-          <w:sz w:val="24"/>
-          <w:szCs w:val="24"/>
-        </w:rPr>
-      </w:r>
-    </w:p>
-    <w:p>
-      <w:pPr>
-        <w:pStyle w:val="Normal"/>
-        <w:spacing w:lineRule="atLeast" w:line="100" w:before="0" w:after="0"/>
+        <w:ind w:hanging="0"/>
+        <w:rPr>
+          <w:rFonts w:ascii="Arimo;arial" w:hAnsi="Arimo;arial" w:eastAsia="Arimo;arial" w:cs="Arimo;arial"/>
+          <w:sz w:val="24"/>
+          <w:szCs w:val="24"/>
+        </w:rPr>
+      </w:pPr>
+      <w:r>
+        <w:rPr>
+          <w:rFonts w:eastAsia="Arimo;arial" w:cs="Arimo;arial" w:ascii="Arimo;arial" w:hAnsi="Arimo;arial"/>
+          <w:sz w:val="24"/>
+          <w:szCs w:val="24"/>
+        </w:rPr>
+      </w:r>
+    </w:p>
+    <w:p>
+      <w:pPr>
+        <w:pStyle w:val="Normal"/>
+        <w:spacing w:lineRule="atLeast" w:line="100" w:before="0" w:after="0"/>
+        <w:ind w:hanging="0"/>
         <w:rPr>
           <w:rFonts w:ascii="Arimo;arial" w:hAnsi="Arimo;arial" w:eastAsia="Arimo;arial" w:cs="Arimo;arial"/>
           <w:sz w:val="24"/>
@@ -1664,6 +1760,7 @@
       <w:pPr>
         <w:pStyle w:val="Normal"/>
         <w:spacing w:lineRule="atLeast" w:line="100" w:before="0" w:after="0"/>
+        <w:ind w:hanging="0"/>
         <w:jc w:val="center"/>
         <w:rPr>
           <w:rFonts w:ascii="Arimo;arial" w:hAnsi="Arimo;arial" w:eastAsia="Arimo;arial" w:cs="Arimo;arial"/>
@@ -1684,6 +1781,7 @@
       <w:pPr>
         <w:pStyle w:val="Normal"/>
         <w:spacing w:lineRule="atLeast" w:line="100" w:before="0" w:after="0"/>
+        <w:ind w:hanging="0"/>
         <w:jc w:val="center"/>
         <w:rPr>
           <w:rFonts w:ascii="Arimo;arial" w:hAnsi="Arimo;arial" w:eastAsia="Arimo;arial" w:cs="Arimo;arial"/>
@@ -1703,6 +1801,7 @@
       <w:pPr>
         <w:pStyle w:val="Normal"/>
         <w:spacing w:lineRule="atLeast" w:line="100" w:before="0" w:after="0"/>
+        <w:ind w:hanging="0"/>
         <w:rPr>
           <w:rFonts w:ascii="Arimo;arial" w:hAnsi="Arimo;arial" w:eastAsia="Arimo;arial" w:cs="Arimo;arial"/>
           <w:sz w:val="24"/>
@@ -1722,52 +1821,56 @@
       <w:pPr>
         <w:pStyle w:val="Normal"/>
         <w:spacing w:lineRule="atLeast" w:line="100" w:before="0" w:after="0"/>
-        <w:rPr>
-          <w:rFonts w:ascii="Arimo;arial" w:hAnsi="Arimo;arial" w:eastAsia="Arimo;arial" w:cs="Arimo;arial"/>
-          <w:sz w:val="24"/>
-          <w:szCs w:val="24"/>
-        </w:rPr>
-      </w:pPr>
-      <w:r>
-        <w:rPr>
-          <w:rFonts w:eastAsia="Arimo;arial" w:cs="Arimo;arial" w:ascii="Arimo;arial" w:hAnsi="Arimo;arial"/>
-          <w:sz w:val="24"/>
-          <w:szCs w:val="24"/>
-        </w:rPr>
-      </w:r>
-    </w:p>
-    <w:p>
-      <w:pPr>
-        <w:pStyle w:val="Normal"/>
-        <w:spacing w:lineRule="atLeast" w:line="100" w:before="0" w:after="0"/>
-        <w:rPr>
-          <w:rFonts w:ascii="Arimo;arial" w:hAnsi="Arimo;arial" w:eastAsia="Arimo;arial" w:cs="Arimo;arial"/>
-          <w:sz w:val="24"/>
-          <w:szCs w:val="24"/>
-        </w:rPr>
-      </w:pPr>
-      <w:r>
-        <w:rPr>
-          <w:rFonts w:eastAsia="Arimo;arial" w:cs="Arimo;arial" w:ascii="Arimo;arial" w:hAnsi="Arimo;arial"/>
-          <w:sz w:val="24"/>
-          <w:szCs w:val="24"/>
-        </w:rPr>
-      </w:r>
-    </w:p>
-    <w:p>
-      <w:pPr>
-        <w:pStyle w:val="Normal"/>
-        <w:spacing w:lineRule="atLeast" w:line="100" w:before="0" w:after="0"/>
-        <w:rPr/>
-      </w:pPr>
-      <w:r>
-        <w:rPr/>
-      </w:r>
-    </w:p>
-    <w:p>
-      <w:pPr>
-        <w:pStyle w:val="Normal"/>
-        <w:spacing w:lineRule="atLeast" w:line="100" w:before="0" w:after="0"/>
+        <w:ind w:hanging="0"/>
+        <w:rPr>
+          <w:rFonts w:ascii="Arimo;arial" w:hAnsi="Arimo;arial" w:eastAsia="Arimo;arial" w:cs="Arimo;arial"/>
+          <w:sz w:val="24"/>
+          <w:szCs w:val="24"/>
+        </w:rPr>
+      </w:pPr>
+      <w:r>
+        <w:rPr>
+          <w:rFonts w:eastAsia="Arimo;arial" w:cs="Arimo;arial" w:ascii="Arimo;arial" w:hAnsi="Arimo;arial"/>
+          <w:sz w:val="24"/>
+          <w:szCs w:val="24"/>
+        </w:rPr>
+      </w:r>
+    </w:p>
+    <w:p>
+      <w:pPr>
+        <w:pStyle w:val="Normal"/>
+        <w:spacing w:lineRule="atLeast" w:line="100" w:before="0" w:after="0"/>
+        <w:ind w:hanging="0"/>
+        <w:rPr>
+          <w:rFonts w:ascii="Arimo;arial" w:hAnsi="Arimo;arial" w:eastAsia="Arimo;arial" w:cs="Arimo;arial"/>
+          <w:sz w:val="24"/>
+          <w:szCs w:val="24"/>
+        </w:rPr>
+      </w:pPr>
+      <w:r>
+        <w:rPr>
+          <w:rFonts w:eastAsia="Arimo;arial" w:cs="Arimo;arial" w:ascii="Arimo;arial" w:hAnsi="Arimo;arial"/>
+          <w:sz w:val="24"/>
+          <w:szCs w:val="24"/>
+        </w:rPr>
+      </w:r>
+    </w:p>
+    <w:p>
+      <w:pPr>
+        <w:pStyle w:val="Normal"/>
+        <w:spacing w:lineRule="atLeast" w:line="100" w:before="0" w:after="0"/>
+        <w:ind w:hanging="0"/>
+        <w:rPr/>
+      </w:pPr>
+      <w:r>
+        <w:rPr/>
+      </w:r>
+    </w:p>
+    <w:p>
+      <w:pPr>
+        <w:pStyle w:val="Normal"/>
+        <w:spacing w:lineRule="atLeast" w:line="100" w:before="0" w:after="0"/>
+        <w:ind w:hanging="0"/>
         <w:rPr>
           <w:rFonts w:ascii="Arial-BoldItalicMT" w:hAnsi="Arial-BoldItalicMT" w:eastAsia="Arial-BoldItalicMT" w:cs="Arial-BoldItalicMT"/>
           <w:b/>
@@ -1793,12 +1896,13 @@
       <w:pPr>
         <w:pStyle w:val="Normal"/>
         <w:spacing w:lineRule="atLeast" w:line="100" w:before="0" w:after="0"/>
-        <w:rPr/>
-      </w:pPr>
-      <w:bookmarkStart w:id="9" w:name="Bookmark2"/>
-      <w:bookmarkStart w:id="10" w:name="h.p9xb72e2gbnq"/>
-      <w:bookmarkStart w:id="11" w:name="Bookmark2"/>
-      <w:bookmarkStart w:id="12" w:name="h.p9xb72e2gbnq"/>
+        <w:ind w:hanging="0"/>
+        <w:rPr/>
+      </w:pPr>
+      <w:bookmarkStart w:id="9" w:name="h.p9xb72e2gbnq"/>
+      <w:bookmarkStart w:id="10" w:name="Bookmark21"/>
+      <w:bookmarkStart w:id="11" w:name="h.p9xb72e2gbnq"/>
+      <w:bookmarkStart w:id="12" w:name="Bookmark21"/>
       <w:bookmarkEnd w:id="11"/>
       <w:bookmarkEnd w:id="12"/>
       <w:r>
@@ -1809,6 +1913,7 @@
       <w:pPr>
         <w:pStyle w:val="Normal"/>
         <w:spacing w:lineRule="atLeast" w:line="100" w:before="0" w:after="0"/>
+        <w:ind w:hanging="0"/>
         <w:rPr>
           <w:rFonts w:ascii="Arimo;arial" w:hAnsi="Arimo;arial" w:eastAsia="Arimo;arial" w:cs="Arimo;arial"/>
           <w:sz w:val="24"/>
@@ -1830,24 +1935,26 @@
       <w:pPr>
         <w:pStyle w:val="Normal"/>
         <w:spacing w:lineRule="atLeast" w:line="100" w:before="0" w:after="0"/>
-        <w:rPr>
-          <w:rFonts w:ascii="Arimo;arial" w:hAnsi="Arimo;arial" w:eastAsia="Arimo;arial" w:cs="Arimo;arial"/>
-          <w:sz w:val="24"/>
-          <w:szCs w:val="24"/>
-        </w:rPr>
-      </w:pPr>
-      <w:r>
-        <w:rPr>
-          <w:rFonts w:eastAsia="Arimo;arial" w:cs="Arimo;arial" w:ascii="Arimo;arial" w:hAnsi="Arimo;arial"/>
-          <w:sz w:val="24"/>
-          <w:szCs w:val="24"/>
-        </w:rPr>
-      </w:r>
-    </w:p>
-    <w:p>
-      <w:pPr>
-        <w:pStyle w:val="Normal"/>
-        <w:spacing w:lineRule="atLeast" w:line="100" w:before="0" w:after="0"/>
+        <w:ind w:hanging="0"/>
+        <w:rPr>
+          <w:rFonts w:ascii="Arimo;arial" w:hAnsi="Arimo;arial" w:eastAsia="Arimo;arial" w:cs="Arimo;arial"/>
+          <w:sz w:val="24"/>
+          <w:szCs w:val="24"/>
+        </w:rPr>
+      </w:pPr>
+      <w:r>
+        <w:rPr>
+          <w:rFonts w:eastAsia="Arimo;arial" w:cs="Arimo;arial" w:ascii="Arimo;arial" w:hAnsi="Arimo;arial"/>
+          <w:sz w:val="24"/>
+          <w:szCs w:val="24"/>
+        </w:rPr>
+      </w:r>
+    </w:p>
+    <w:p>
+      <w:pPr>
+        <w:pStyle w:val="Normal"/>
+        <w:spacing w:lineRule="atLeast" w:line="100" w:before="0" w:after="0"/>
+        <w:ind w:hanging="0"/>
         <w:rPr>
           <w:rFonts w:ascii="Arimo;arial" w:hAnsi="Arimo;arial" w:eastAsia="Arimo;arial" w:cs="Arimo;arial"/>
           <w:sz w:val="24"/>
@@ -1911,12 +2018,13 @@
       <w:pPr>
         <w:pStyle w:val="Normal"/>
         <w:spacing w:lineRule="atLeast" w:line="100" w:before="0" w:after="0"/>
-        <w:rPr/>
-      </w:pPr>
-      <w:bookmarkStart w:id="14" w:name="Bookmark3"/>
-      <w:bookmarkStart w:id="15" w:name="h.a9wuhdm0eips"/>
-      <w:bookmarkStart w:id="16" w:name="Bookmark3"/>
-      <w:bookmarkStart w:id="17" w:name="h.a9wuhdm0eips"/>
+        <w:ind w:hanging="0"/>
+        <w:rPr/>
+      </w:pPr>
+      <w:bookmarkStart w:id="14" w:name="h.a9wuhdm0eips"/>
+      <w:bookmarkStart w:id="15" w:name="Bookmark3"/>
+      <w:bookmarkStart w:id="16" w:name="h.a9wuhdm0eips"/>
+      <w:bookmarkStart w:id="17" w:name="Bookmark3"/>
       <w:bookmarkEnd w:id="16"/>
       <w:bookmarkEnd w:id="17"/>
       <w:r>
@@ -1927,24 +2035,26 @@
       <w:pPr>
         <w:pStyle w:val="Normal"/>
         <w:spacing w:lineRule="atLeast" w:line="100" w:before="0" w:after="0"/>
-        <w:rPr>
-          <w:rFonts w:ascii="Arimo;arial" w:hAnsi="Arimo;arial" w:eastAsia="Arimo;arial" w:cs="Arimo;arial"/>
-          <w:sz w:val="24"/>
-          <w:szCs w:val="24"/>
-        </w:rPr>
-      </w:pPr>
-      <w:r>
-        <w:rPr>
-          <w:rFonts w:eastAsia="Arimo;arial" w:cs="Arimo;arial" w:ascii="Arimo;arial" w:hAnsi="Arimo;arial"/>
-          <w:sz w:val="24"/>
-          <w:szCs w:val="24"/>
-        </w:rPr>
-      </w:r>
-    </w:p>
-    <w:p>
-      <w:pPr>
-        <w:pStyle w:val="Normal"/>
-        <w:spacing w:lineRule="atLeast" w:line="100" w:before="0" w:after="0"/>
+        <w:ind w:hanging="0"/>
+        <w:rPr>
+          <w:rFonts w:ascii="Arimo;arial" w:hAnsi="Arimo;arial" w:eastAsia="Arimo;arial" w:cs="Arimo;arial"/>
+          <w:sz w:val="24"/>
+          <w:szCs w:val="24"/>
+        </w:rPr>
+      </w:pPr>
+      <w:r>
+        <w:rPr>
+          <w:rFonts w:eastAsia="Arimo;arial" w:cs="Arimo;arial" w:ascii="Arimo;arial" w:hAnsi="Arimo;arial"/>
+          <w:sz w:val="24"/>
+          <w:szCs w:val="24"/>
+        </w:rPr>
+      </w:r>
+    </w:p>
+    <w:p>
+      <w:pPr>
+        <w:pStyle w:val="Normal"/>
+        <w:spacing w:lineRule="atLeast" w:line="100" w:before="0" w:after="0"/>
+        <w:ind w:hanging="0"/>
         <w:rPr/>
       </w:pPr>
       <w:r>
@@ -1960,6 +2070,7 @@
       <w:pPr>
         <w:pStyle w:val="Normal"/>
         <w:spacing w:lineRule="atLeast" w:line="100" w:before="0" w:after="0"/>
+        <w:ind w:hanging="0"/>
         <w:rPr/>
       </w:pPr>
       <w:r>
@@ -2015,16 +2126,18 @@
       <w:pPr>
         <w:pStyle w:val="Normal"/>
         <w:spacing w:lineRule="atLeast" w:line="100" w:before="0" w:after="0"/>
-        <w:rPr/>
-      </w:pPr>
-      <w:r>
-        <w:rPr/>
-      </w:r>
-    </w:p>
-    <w:p>
-      <w:pPr>
-        <w:pStyle w:val="Normal"/>
-        <w:spacing w:lineRule="atLeast" w:line="100" w:before="0" w:after="0"/>
+        <w:ind w:hanging="0"/>
+        <w:rPr/>
+      </w:pPr>
+      <w:r>
+        <w:rPr/>
+      </w:r>
+    </w:p>
+    <w:p>
+      <w:pPr>
+        <w:pStyle w:val="Normal"/>
+        <w:spacing w:lineRule="atLeast" w:line="100" w:before="0" w:after="0"/>
+        <w:ind w:hanging="0"/>
         <w:rPr>
           <w:rFonts w:ascii="Arimo;arial" w:hAnsi="Arimo;arial" w:eastAsia="Arimo;arial" w:cs="Arimo;arial"/>
           <w:sz w:val="24"/>
@@ -2044,12 +2157,13 @@
       <w:pPr>
         <w:pStyle w:val="Normal"/>
         <w:spacing w:lineRule="atLeast" w:line="100" w:before="0" w:after="0"/>
-        <w:rPr/>
-      </w:pPr>
-      <w:bookmarkStart w:id="18" w:name="Bookmark3"/>
-      <w:bookmarkStart w:id="19" w:name="h.ek70jdivbfkd"/>
-      <w:bookmarkStart w:id="20" w:name="Bookmark3"/>
-      <w:bookmarkStart w:id="21" w:name="h.ek70jdivbfkd"/>
+        <w:ind w:hanging="0"/>
+        <w:rPr/>
+      </w:pPr>
+      <w:bookmarkStart w:id="18" w:name="h.ek70jdivbfkd"/>
+      <w:bookmarkStart w:id="19" w:name="Bookmark31"/>
+      <w:bookmarkStart w:id="20" w:name="h.ek70jdivbfkd"/>
+      <w:bookmarkStart w:id="21" w:name="Bookmark31"/>
       <w:bookmarkEnd w:id="20"/>
       <w:bookmarkEnd w:id="21"/>
       <w:r>
@@ -2060,6 +2174,7 @@
       <w:pPr>
         <w:pStyle w:val="Normal"/>
         <w:spacing w:lineRule="atLeast" w:line="100" w:before="0" w:after="0"/>
+        <w:ind w:hanging="0"/>
         <w:rPr>
           <w:rFonts w:ascii="Arimo;arial" w:hAnsi="Arimo;arial" w:eastAsia="Arimo;arial" w:cs="Arimo;arial"/>
           <w:sz w:val="24"/>
@@ -2084,35 +2199,20 @@
           <w:sz w:val="24"/>
           <w:szCs w:val="24"/>
         </w:rPr>
-        <w:t xml:space="preserve">will maintain the logic to properly assign the procedurally generated elements of the application to the specific variables that should contain the information to display it properly. Furthermore, it will update the information in the database as necessary using the Django </w:t>
-      </w:r>
-      <w:r>
-        <w:rPr>
-          <w:rFonts w:eastAsia="Arimo;arial" w:cs="Arimo;arial" w:ascii="Arimo;arial" w:hAnsi="Arimo;arial"/>
-          <w:sz w:val="24"/>
-          <w:szCs w:val="24"/>
-        </w:rPr>
-        <w:t>SQLlite</w:t>
-      </w:r>
-      <w:r>
-        <w:rPr>
-          <w:rFonts w:eastAsia="Arimo;arial" w:cs="Arimo;arial" w:ascii="Arimo;arial" w:hAnsi="Arimo;arial"/>
-          <w:sz w:val="24"/>
-          <w:szCs w:val="24"/>
-        </w:rPr>
-        <w:t xml:space="preserve"> Engine’s direct integration tools. </w:t>
-      </w:r>
-    </w:p>
-    <w:p>
-      <w:pPr>
-        <w:pStyle w:val="Normal"/>
-        <w:spacing w:lineRule="atLeast" w:line="100" w:before="0" w:after="0"/>
-        <w:rPr/>
-      </w:pPr>
-      <w:bookmarkStart w:id="24" w:name="Bookmark4"/>
-      <w:bookmarkStart w:id="25" w:name="h.nq960fzi6dat"/>
-      <w:bookmarkStart w:id="26" w:name="Bookmark4"/>
-      <w:bookmarkStart w:id="27" w:name="h.nq960fzi6dat"/>
+        <w:t xml:space="preserve">will maintain the logic to properly assign the procedurally generated elements of the application to the specific variables that should contain the information to display it properly. Furthermore, it will update the information in the database as necessary using the Django SQLlite Engine’s direct integration tools. </w:t>
+      </w:r>
+    </w:p>
+    <w:p>
+      <w:pPr>
+        <w:pStyle w:val="Normal"/>
+        <w:spacing w:lineRule="atLeast" w:line="100" w:before="0" w:after="0"/>
+        <w:ind w:hanging="0"/>
+        <w:rPr/>
+      </w:pPr>
+      <w:bookmarkStart w:id="24" w:name="h.nq960fzi6dat"/>
+      <w:bookmarkStart w:id="25" w:name="Bookmark4"/>
+      <w:bookmarkStart w:id="26" w:name="h.nq960fzi6dat"/>
+      <w:bookmarkStart w:id="27" w:name="Bookmark4"/>
       <w:bookmarkEnd w:id="26"/>
       <w:bookmarkEnd w:id="27"/>
       <w:r>
@@ -2123,6 +2223,7 @@
       <w:pPr>
         <w:pStyle w:val="Normal"/>
         <w:spacing w:lineRule="atLeast" w:line="100" w:before="0" w:after="0"/>
+        <w:ind w:hanging="0"/>
         <w:rPr>
           <w:rFonts w:ascii="Arial-BoldItalicMT" w:hAnsi="Arial-BoldItalicMT" w:eastAsia="Arial-BoldItalicMT" w:cs="Arial-BoldItalicMT"/>
           <w:b/>
@@ -2147,6 +2248,7 @@
       <w:pPr>
         <w:pStyle w:val="Normal"/>
         <w:spacing w:lineRule="atLeast" w:line="100" w:before="0" w:after="0"/>
+        <w:ind w:hanging="0"/>
         <w:rPr>
           <w:rFonts w:ascii="Arimo;arial" w:hAnsi="Arimo;arial" w:eastAsia="Arimo;arial" w:cs="Arimo;arial"/>
           <w:sz w:val="24"/>
@@ -2168,13 +2270,14 @@
       <w:pPr>
         <w:pStyle w:val="Normal"/>
         <w:spacing w:lineRule="atLeast" w:line="100" w:before="0" w:after="0"/>
-        <w:rPr>
-          <w:rFonts w:ascii="Arimo;arial" w:hAnsi="Arimo;arial" w:eastAsia="Arimo;arial" w:cs="Arimo;arial"/>
-          <w:sz w:val="24"/>
-          <w:szCs w:val="24"/>
-        </w:rPr>
-      </w:pPr>
-      <w:bookmarkStart w:id="28" w:name="Bookmark4"/>
+        <w:ind w:hanging="0"/>
+        <w:rPr>
+          <w:rFonts w:ascii="Arimo;arial" w:hAnsi="Arimo;arial" w:eastAsia="Arimo;arial" w:cs="Arimo;arial"/>
+          <w:sz w:val="24"/>
+          <w:szCs w:val="24"/>
+        </w:rPr>
+      </w:pPr>
+      <w:bookmarkStart w:id="28" w:name="Bookmark41"/>
       <w:bookmarkEnd w:id="28"/>
       <w:r>
         <w:rPr>
@@ -2189,24 +2292,26 @@
       <w:pPr>
         <w:pStyle w:val="Normal"/>
         <w:spacing w:lineRule="atLeast" w:line="100" w:before="0" w:after="0"/>
-        <w:rPr>
-          <w:rFonts w:ascii="Arimo;arial" w:hAnsi="Arimo;arial" w:eastAsia="Arimo;arial" w:cs="Arimo;arial"/>
-          <w:sz w:val="24"/>
-          <w:szCs w:val="24"/>
-        </w:rPr>
-      </w:pPr>
-      <w:r>
-        <w:rPr>
-          <w:rFonts w:eastAsia="Arimo;arial" w:cs="Arimo;arial" w:ascii="Arimo;arial" w:hAnsi="Arimo;arial"/>
-          <w:sz w:val="24"/>
-          <w:szCs w:val="24"/>
-        </w:rPr>
-      </w:r>
-    </w:p>
-    <w:p>
-      <w:pPr>
-        <w:pStyle w:val="Normal"/>
-        <w:spacing w:lineRule="atLeast" w:line="100" w:before="0" w:after="0"/>
+        <w:ind w:hanging="0"/>
+        <w:rPr>
+          <w:rFonts w:ascii="Arimo;arial" w:hAnsi="Arimo;arial" w:eastAsia="Arimo;arial" w:cs="Arimo;arial"/>
+          <w:sz w:val="24"/>
+          <w:szCs w:val="24"/>
+        </w:rPr>
+      </w:pPr>
+      <w:r>
+        <w:rPr>
+          <w:rFonts w:eastAsia="Arimo;arial" w:cs="Arimo;arial" w:ascii="Arimo;arial" w:hAnsi="Arimo;arial"/>
+          <w:sz w:val="24"/>
+          <w:szCs w:val="24"/>
+        </w:rPr>
+      </w:r>
+    </w:p>
+    <w:p>
+      <w:pPr>
+        <w:pStyle w:val="Normal"/>
+        <w:spacing w:lineRule="atLeast" w:line="100" w:before="0" w:after="0"/>
+        <w:ind w:hanging="0"/>
         <w:rPr>
           <w:rFonts w:ascii="Arimo;arial" w:hAnsi="Arimo;arial" w:eastAsia="Arimo;arial" w:cs="Arimo;arial"/>
           <w:sz w:val="24"/>
@@ -2226,6 +2331,7 @@
       <w:pPr>
         <w:pStyle w:val="Normal"/>
         <w:spacing w:lineRule="atLeast" w:line="100" w:before="0" w:after="0"/>
+        <w:ind w:hanging="0"/>
         <w:rPr/>
       </w:pPr>
       <w:r>
@@ -2281,36 +2387,40 @@
       <w:pPr>
         <w:pStyle w:val="Normal"/>
         <w:spacing w:lineRule="atLeast" w:line="100" w:before="0" w:after="0"/>
-        <w:rPr/>
-      </w:pPr>
-      <w:r>
-        <w:rPr/>
-      </w:r>
-    </w:p>
-    <w:p>
-      <w:pPr>
-        <w:pStyle w:val="Normal"/>
-        <w:spacing w:lineRule="atLeast" w:line="100" w:before="0" w:after="0"/>
-        <w:rPr/>
-      </w:pPr>
-      <w:r>
-        <w:rPr/>
-      </w:r>
-    </w:p>
-    <w:p>
-      <w:pPr>
-        <w:pStyle w:val="Normal"/>
-        <w:spacing w:lineRule="atLeast" w:line="100" w:before="0" w:after="0"/>
-        <w:rPr/>
-      </w:pPr>
-      <w:r>
-        <w:rPr/>
-      </w:r>
-    </w:p>
-    <w:p>
-      <w:pPr>
-        <w:pStyle w:val="Normal"/>
-        <w:spacing w:lineRule="atLeast" w:line="100" w:before="0" w:after="0"/>
+        <w:ind w:hanging="0"/>
+        <w:rPr/>
+      </w:pPr>
+      <w:r>
+        <w:rPr/>
+      </w:r>
+    </w:p>
+    <w:p>
+      <w:pPr>
+        <w:pStyle w:val="Normal"/>
+        <w:spacing w:lineRule="atLeast" w:line="100" w:before="0" w:after="0"/>
+        <w:ind w:hanging="0"/>
+        <w:rPr/>
+      </w:pPr>
+      <w:r>
+        <w:rPr/>
+      </w:r>
+    </w:p>
+    <w:p>
+      <w:pPr>
+        <w:pStyle w:val="Normal"/>
+        <w:spacing w:lineRule="atLeast" w:line="100" w:before="0" w:after="0"/>
+        <w:ind w:hanging="0"/>
+        <w:rPr/>
+      </w:pPr>
+      <w:r>
+        <w:rPr/>
+      </w:r>
+    </w:p>
+    <w:p>
+      <w:pPr>
+        <w:pStyle w:val="Normal"/>
+        <w:spacing w:lineRule="atLeast" w:line="100" w:before="0" w:after="0"/>
+        <w:ind w:hanging="0"/>
         <w:rPr>
           <w:rFonts w:ascii="Arimo;arial" w:hAnsi="Arimo;arial" w:eastAsia="Arimo;arial" w:cs="Arimo;arial"/>
           <w:sz w:val="24"/>
@@ -2331,6 +2441,7 @@
       <w:pPr>
         <w:pStyle w:val="Normal"/>
         <w:spacing w:lineRule="atLeast" w:line="100" w:before="0" w:after="0"/>
+        <w:ind w:hanging="0"/>
         <w:rPr>
           <w:rFonts w:ascii="Arimo;arial" w:hAnsi="Arimo;arial" w:eastAsia="Arimo;arial" w:cs="Arimo;arial"/>
           <w:sz w:val="24"/>
@@ -2350,6 +2461,7 @@
       <w:pPr>
         <w:pStyle w:val="Normal"/>
         <w:spacing w:lineRule="atLeast" w:line="100" w:before="0" w:after="0"/>
+        <w:ind w:hanging="0"/>
         <w:rPr>
           <w:rFonts w:ascii="Arimo;arial" w:hAnsi="Arimo;arial" w:eastAsia="Arimo;arial" w:cs="Arimo;arial"/>
           <w:sz w:val="24"/>
@@ -2369,6 +2481,7 @@
       <w:pPr>
         <w:pStyle w:val="Normal"/>
         <w:spacing w:lineRule="atLeast" w:line="100" w:before="0" w:after="0"/>
+        <w:ind w:hanging="0"/>
         <w:rPr/>
       </w:pPr>
       <w:r>
@@ -2424,6 +2537,7 @@
       <w:pPr>
         <w:pStyle w:val="Normal"/>
         <w:spacing w:lineRule="atLeast" w:line="100" w:before="0" w:after="0"/>
+        <w:ind w:hanging="0"/>
         <w:rPr/>
       </w:pPr>
       <w:r>
@@ -2479,16 +2593,18 @@
       <w:pPr>
         <w:pStyle w:val="Normal"/>
         <w:spacing w:lineRule="atLeast" w:line="100" w:before="0" w:after="0"/>
-        <w:rPr/>
-      </w:pPr>
-      <w:r>
-        <w:rPr/>
-      </w:r>
-    </w:p>
-    <w:p>
-      <w:pPr>
-        <w:pStyle w:val="Normal"/>
-        <w:spacing w:lineRule="atLeast" w:line="100" w:before="0" w:after="0"/>
+        <w:ind w:hanging="0"/>
+        <w:rPr/>
+      </w:pPr>
+      <w:r>
+        <w:rPr/>
+      </w:r>
+    </w:p>
+    <w:p>
+      <w:pPr>
+        <w:pStyle w:val="Normal"/>
+        <w:spacing w:lineRule="atLeast" w:line="100" w:before="0" w:after="0"/>
+        <w:ind w:hanging="0"/>
         <w:rPr/>
       </w:pPr>
       <w:r>
@@ -2544,26 +2660,29 @@
       <w:pPr>
         <w:pStyle w:val="Normal"/>
         <w:spacing w:lineRule="atLeast" w:line="100" w:before="0" w:after="0"/>
-        <w:rPr/>
-      </w:pPr>
-      <w:r>
-        <w:rPr/>
-      </w:r>
-    </w:p>
-    <w:p>
-      <w:pPr>
-        <w:pStyle w:val="Normal"/>
-        <w:spacing w:lineRule="atLeast" w:line="100" w:before="0" w:after="0"/>
-        <w:rPr/>
-      </w:pPr>
-      <w:r>
-        <w:rPr/>
-      </w:r>
-    </w:p>
-    <w:p>
-      <w:pPr>
-        <w:pStyle w:val="Normal"/>
-        <w:spacing w:lineRule="atLeast" w:line="100" w:before="0" w:after="0"/>
+        <w:ind w:hanging="0"/>
+        <w:rPr/>
+      </w:pPr>
+      <w:r>
+        <w:rPr/>
+      </w:r>
+    </w:p>
+    <w:p>
+      <w:pPr>
+        <w:pStyle w:val="Normal"/>
+        <w:spacing w:lineRule="atLeast" w:line="100" w:before="0" w:after="0"/>
+        <w:ind w:hanging="0"/>
+        <w:rPr/>
+      </w:pPr>
+      <w:r>
+        <w:rPr/>
+      </w:r>
+    </w:p>
+    <w:p>
+      <w:pPr>
+        <w:pStyle w:val="Normal"/>
+        <w:spacing w:lineRule="atLeast" w:line="100" w:before="0" w:after="0"/>
+        <w:ind w:hanging="0"/>
         <w:rPr>
           <w:rFonts w:ascii="Arial-BoldMT" w:hAnsi="Arial-BoldMT" w:eastAsia="Arial-BoldMT" w:cs="Arial-BoldMT"/>
           <w:b/>
@@ -2586,6 +2705,7 @@
       <w:pPr>
         <w:pStyle w:val="Normal"/>
         <w:spacing w:lineRule="atLeast" w:line="100" w:before="0" w:after="0"/>
+        <w:ind w:hanging="0"/>
         <w:rPr>
           <w:rFonts w:ascii="Arimo;arial" w:hAnsi="Arimo;arial" w:eastAsia="Arimo;arial" w:cs="Arimo;arial"/>
         </w:rPr>
@@ -2604,6 +2724,7 @@
       <w:pPr>
         <w:pStyle w:val="Normal"/>
         <w:spacing w:lineRule="atLeast" w:line="100" w:before="0" w:after="0"/>
+        <w:ind w:hanging="0"/>
         <w:rPr>
           <w:rFonts w:ascii="Arimo;arial" w:hAnsi="Arimo;arial" w:eastAsia="Arimo;arial" w:cs="Arimo;arial"/>
         </w:rPr>
@@ -2632,6 +2753,7 @@
       <w:pPr>
         <w:pStyle w:val="Normal"/>
         <w:spacing w:lineRule="atLeast" w:line="100" w:before="0" w:after="0"/>
+        <w:ind w:hanging="0"/>
         <w:rPr>
           <w:rFonts w:ascii="Arimo;arial" w:hAnsi="Arimo;arial" w:eastAsia="Arimo;arial" w:cs="Arimo;arial"/>
         </w:rPr>
@@ -2647,6 +2769,7 @@
       <w:pPr>
         <w:pStyle w:val="Normal"/>
         <w:spacing w:lineRule="atLeast" w:line="100" w:before="0" w:after="0"/>
+        <w:ind w:hanging="0"/>
         <w:rPr>
           <w:rFonts w:ascii="Arimo;arial" w:hAnsi="Arimo;arial" w:eastAsia="Arimo;arial" w:cs="Arimo;arial"/>
         </w:rPr>
@@ -2662,6 +2785,7 @@
       <w:pPr>
         <w:pStyle w:val="Normal"/>
         <w:spacing w:lineRule="atLeast" w:line="100" w:before="0" w:after="0"/>
+        <w:ind w:hanging="0"/>
         <w:rPr>
           <w:rFonts w:ascii="Arimo;arial" w:hAnsi="Arimo;arial" w:eastAsia="Arimo;arial" w:cs="Arimo;arial"/>
         </w:rPr>
@@ -2677,6 +2801,7 @@
       <w:pPr>
         <w:pStyle w:val="Normal"/>
         <w:spacing w:lineRule="atLeast" w:line="100" w:before="0" w:after="0"/>
+        <w:ind w:hanging="0"/>
         <w:rPr>
           <w:rFonts w:ascii="Arimo;arial" w:hAnsi="Arimo;arial" w:eastAsia="Arimo;arial" w:cs="Arimo;arial"/>
         </w:rPr>
@@ -2692,6 +2817,7 @@
       <w:pPr>
         <w:pStyle w:val="Normal"/>
         <w:spacing w:lineRule="atLeast" w:line="100" w:before="0" w:after="0"/>
+        <w:ind w:hanging="0"/>
         <w:rPr>
           <w:rFonts w:ascii="Arial-BoldMT" w:hAnsi="Arial-BoldMT" w:eastAsia="Arial-BoldMT" w:cs="Arial-BoldMT"/>
           <w:b/>
@@ -2709,6 +2835,7 @@
       <w:pPr>
         <w:pStyle w:val="Normal"/>
         <w:spacing w:lineRule="atLeast" w:line="100" w:before="0" w:after="0"/>
+        <w:ind w:hanging="0"/>
         <w:rPr>
           <w:rFonts w:ascii="Arial-BoldMT" w:hAnsi="Arial-BoldMT" w:eastAsia="Arial-BoldMT" w:cs="Arial-BoldMT"/>
           <w:b/>
@@ -2726,6 +2853,7 @@
       <w:pPr>
         <w:pStyle w:val="Normal"/>
         <w:spacing w:lineRule="atLeast" w:line="100" w:before="0" w:after="0"/>
+        <w:ind w:hanging="0"/>
         <w:rPr>
           <w:rFonts w:ascii="Arimo;arial" w:hAnsi="Arimo;arial" w:eastAsia="Arimo;arial" w:cs="Arimo;arial"/>
         </w:rPr>
@@ -2742,6 +2870,7 @@
       <w:pPr>
         <w:pStyle w:val="Normal"/>
         <w:spacing w:lineRule="atLeast" w:line="100" w:before="0" w:after="0"/>
+        <w:ind w:hanging="0"/>
         <w:rPr>
           <w:rFonts w:ascii="Arimo;arial" w:hAnsi="Arimo;arial" w:eastAsia="Arimo;arial" w:cs="Arimo;arial"/>
         </w:rPr>
@@ -2757,6 +2886,7 @@
       <w:pPr>
         <w:pStyle w:val="Normal"/>
         <w:spacing w:lineRule="atLeast" w:line="100" w:before="0" w:after="0"/>
+        <w:ind w:hanging="0"/>
         <w:rPr>
           <w:rFonts w:ascii="Arimo;arial" w:hAnsi="Arimo;arial" w:eastAsia="Arimo;arial" w:cs="Arimo;arial"/>
           <w:sz w:val="14"/>
@@ -2774,6 +2904,7 @@
       <w:pPr>
         <w:pStyle w:val="Normal"/>
         <w:spacing w:lineRule="atLeast" w:line="100" w:before="0" w:after="0"/>
+        <w:ind w:hanging="0"/>
         <w:rPr>
           <w:rFonts w:ascii="Arimo;arial" w:hAnsi="Arimo;arial" w:eastAsia="Arimo;arial" w:cs="Arimo;arial"/>
         </w:rPr>
@@ -2791,6 +2922,7 @@
       <w:pPr>
         <w:pStyle w:val="Normal"/>
         <w:spacing w:lineRule="atLeast" w:line="100" w:before="0" w:after="0"/>
+        <w:ind w:hanging="0"/>
         <w:rPr>
           <w:rFonts w:ascii="Arimo;arial" w:hAnsi="Arimo;arial" w:eastAsia="Arimo;arial" w:cs="Arimo;arial"/>
         </w:rPr>
@@ -2806,6 +2938,7 @@
       <w:pPr>
         <w:pStyle w:val="Normal"/>
         <w:spacing w:lineRule="atLeast" w:line="100" w:before="0" w:after="0"/>
+        <w:ind w:hanging="0"/>
         <w:rPr>
           <w:rFonts w:ascii="Arimo;arial" w:hAnsi="Arimo;arial" w:eastAsia="Arimo;arial" w:cs="Arimo;arial"/>
           <w:sz w:val="14"/>
@@ -2823,6 +2956,7 @@
       <w:pPr>
         <w:pStyle w:val="Normal"/>
         <w:spacing w:lineRule="atLeast" w:line="100" w:before="0" w:after="0"/>
+        <w:ind w:hanging="0"/>
         <w:rPr>
           <w:rFonts w:ascii="Arial-BoldMT" w:hAnsi="Arial-BoldMT" w:eastAsia="Arial-BoldMT" w:cs="Arial-BoldMT"/>
           <w:b/>
@@ -2842,6 +2976,7 @@
       <w:pPr>
         <w:pStyle w:val="Normal"/>
         <w:spacing w:lineRule="atLeast" w:line="100" w:before="0" w:after="0"/>
+        <w:ind w:hanging="0"/>
         <w:rPr>
           <w:rFonts w:ascii="Arimo;arial" w:hAnsi="Arimo;arial" w:eastAsia="Arimo;arial" w:cs="Arimo;arial"/>
         </w:rPr>
@@ -2858,6 +2993,7 @@
       <w:pPr>
         <w:pStyle w:val="Normal"/>
         <w:spacing w:lineRule="atLeast" w:line="100" w:before="0" w:after="0"/>
+        <w:ind w:hanging="0"/>
         <w:rPr>
           <w:rFonts w:ascii="Arimo;arial" w:hAnsi="Arimo;arial" w:eastAsia="Arimo;arial" w:cs="Arimo;arial"/>
         </w:rPr>
@@ -2873,6 +3009,7 @@
       <w:pPr>
         <w:pStyle w:val="Normal"/>
         <w:spacing w:lineRule="atLeast" w:line="100" w:before="0" w:after="0"/>
+        <w:ind w:hanging="0"/>
         <w:rPr>
           <w:rFonts w:ascii="Arimo;arial" w:hAnsi="Arimo;arial" w:eastAsia="Arimo;arial" w:cs="Arimo;arial"/>
           <w:sz w:val="14"/>
@@ -2890,6 +3027,7 @@
       <w:pPr>
         <w:pStyle w:val="Normal"/>
         <w:spacing w:lineRule="atLeast" w:line="100" w:before="0" w:after="0"/>
+        <w:ind w:hanging="0"/>
         <w:rPr>
           <w:rFonts w:ascii="Arimo;arial" w:hAnsi="Arimo;arial" w:eastAsia="Arimo;arial" w:cs="Arimo;arial"/>
         </w:rPr>
@@ -2907,6 +3045,7 @@
       <w:pPr>
         <w:pStyle w:val="Normal"/>
         <w:spacing w:lineRule="atLeast" w:line="100" w:before="0" w:after="0"/>
+        <w:ind w:hanging="0"/>
         <w:rPr>
           <w:rFonts w:ascii="Arimo;arial" w:hAnsi="Arimo;arial" w:eastAsia="Arimo;arial" w:cs="Arimo;arial"/>
         </w:rPr>
@@ -2922,6 +3061,7 @@
       <w:pPr>
         <w:pStyle w:val="Normal"/>
         <w:spacing w:lineRule="atLeast" w:line="100" w:before="0" w:after="0"/>
+        <w:ind w:hanging="0"/>
         <w:rPr>
           <w:rFonts w:ascii="Arimo;arial" w:hAnsi="Arimo;arial" w:eastAsia="Arimo;arial" w:cs="Arimo;arial"/>
           <w:sz w:val="14"/>
@@ -2939,6 +3079,7 @@
       <w:pPr>
         <w:pStyle w:val="Normal"/>
         <w:spacing w:lineRule="atLeast" w:line="100" w:before="0" w:after="0"/>
+        <w:ind w:hanging="0"/>
         <w:rPr>
           <w:rFonts w:ascii="Arimo;arial" w:hAnsi="Arimo;arial" w:eastAsia="Arimo;arial" w:cs="Arimo;arial"/>
         </w:rPr>
@@ -2956,6 +3097,7 @@
       <w:pPr>
         <w:pStyle w:val="Normal"/>
         <w:spacing w:lineRule="atLeast" w:line="100" w:before="0" w:after="0"/>
+        <w:ind w:hanging="0"/>
         <w:rPr>
           <w:rFonts w:ascii="Arimo;arial" w:hAnsi="Arimo;arial" w:eastAsia="Arimo;arial" w:cs="Arimo;arial"/>
         </w:rPr>
@@ -2971,6 +3113,7 @@
       <w:pPr>
         <w:pStyle w:val="Normal"/>
         <w:spacing w:lineRule="atLeast" w:line="100" w:before="0" w:after="0"/>
+        <w:ind w:hanging="0"/>
         <w:rPr>
           <w:rFonts w:ascii="Arimo;arial" w:hAnsi="Arimo;arial" w:eastAsia="Arimo;arial" w:cs="Arimo;arial"/>
           <w:sz w:val="14"/>
@@ -2988,6 +3131,7 @@
       <w:pPr>
         <w:pStyle w:val="Normal"/>
         <w:spacing w:lineRule="atLeast" w:line="100" w:before="0" w:after="0"/>
+        <w:ind w:hanging="0"/>
         <w:rPr>
           <w:rFonts w:ascii="Arimo;arial" w:hAnsi="Arimo;arial" w:eastAsia="Arimo;arial" w:cs="Arimo;arial"/>
         </w:rPr>
@@ -3005,6 +3149,7 @@
       <w:pPr>
         <w:pStyle w:val="Normal"/>
         <w:spacing w:lineRule="atLeast" w:line="100" w:before="0" w:after="0"/>
+        <w:ind w:hanging="0"/>
         <w:rPr>
           <w:rFonts w:ascii="Arimo;arial" w:hAnsi="Arimo;arial" w:eastAsia="Arimo;arial" w:cs="Arimo;arial"/>
         </w:rPr>
@@ -3020,6 +3165,7 @@
       <w:pPr>
         <w:pStyle w:val="Normal"/>
         <w:spacing w:lineRule="atLeast" w:line="100" w:before="0" w:after="0"/>
+        <w:ind w:hanging="0"/>
         <w:rPr>
           <w:rFonts w:ascii="Arimo;arial" w:hAnsi="Arimo;arial" w:eastAsia="Arimo;arial" w:cs="Arimo;arial"/>
           <w:sz w:val="14"/>
@@ -3037,6 +3183,7 @@
       <w:pPr>
         <w:pStyle w:val="Normal"/>
         <w:spacing w:lineRule="atLeast" w:line="100" w:before="0" w:after="0"/>
+        <w:ind w:hanging="0"/>
         <w:rPr>
           <w:rFonts w:ascii="Arimo;arial" w:hAnsi="Arimo;arial" w:eastAsia="Arimo;arial" w:cs="Arimo;arial"/>
         </w:rPr>
@@ -3054,6 +3201,7 @@
       <w:pPr>
         <w:pStyle w:val="Normal"/>
         <w:spacing w:lineRule="atLeast" w:line="100" w:before="0" w:after="0"/>
+        <w:ind w:hanging="0"/>
         <w:rPr>
           <w:rFonts w:ascii="Arimo;arial" w:hAnsi="Arimo;arial" w:eastAsia="Arimo;arial" w:cs="Arimo;arial"/>
         </w:rPr>
@@ -3069,6 +3217,7 @@
       <w:pPr>
         <w:pStyle w:val="Normal"/>
         <w:spacing w:lineRule="atLeast" w:line="100" w:before="0" w:after="0"/>
+        <w:ind w:hanging="0"/>
         <w:rPr>
           <w:rFonts w:ascii="Arimo;arial" w:hAnsi="Arimo;arial" w:eastAsia="Arimo;arial" w:cs="Arimo;arial"/>
           <w:sz w:val="14"/>
@@ -3086,6 +3235,7 @@
       <w:pPr>
         <w:pStyle w:val="Normal"/>
         <w:spacing w:lineRule="atLeast" w:line="100" w:before="0" w:after="0"/>
+        <w:ind w:hanging="0"/>
         <w:rPr>
           <w:rFonts w:ascii="Arimo;arial" w:hAnsi="Arimo;arial" w:eastAsia="Arimo;arial" w:cs="Arimo;arial"/>
         </w:rPr>
@@ -3103,6 +3253,7 @@
       <w:pPr>
         <w:pStyle w:val="Normal"/>
         <w:spacing w:lineRule="atLeast" w:line="100" w:before="0" w:after="0"/>
+        <w:ind w:hanging="0"/>
         <w:rPr>
           <w:rFonts w:ascii="Arimo;arial" w:hAnsi="Arimo;arial" w:eastAsia="Arimo;arial" w:cs="Arimo;arial"/>
         </w:rPr>
@@ -3118,6 +3269,7 @@
       <w:pPr>
         <w:pStyle w:val="Normal"/>
         <w:spacing w:lineRule="atLeast" w:line="100" w:before="0" w:after="0"/>
+        <w:ind w:hanging="0"/>
         <w:rPr>
           <w:rFonts w:ascii="Arimo;arial" w:hAnsi="Arimo;arial" w:eastAsia="Arimo;arial" w:cs="Arimo;arial"/>
           <w:sz w:val="14"/>
@@ -3135,6 +3287,7 @@
       <w:pPr>
         <w:pStyle w:val="Normal"/>
         <w:spacing w:lineRule="atLeast" w:line="100" w:before="0" w:after="0"/>
+        <w:ind w:hanging="0"/>
         <w:rPr>
           <w:rFonts w:ascii="Arimo;arial" w:hAnsi="Arimo;arial" w:eastAsia="Arimo;arial" w:cs="Arimo;arial"/>
         </w:rPr>
@@ -3152,6 +3305,7 @@
       <w:pPr>
         <w:pStyle w:val="Normal"/>
         <w:spacing w:lineRule="atLeast" w:line="100" w:before="0" w:after="0"/>
+        <w:ind w:hanging="0"/>
         <w:rPr>
           <w:rFonts w:ascii="Arimo;arial" w:hAnsi="Arimo;arial" w:eastAsia="Arimo;arial" w:cs="Arimo;arial"/>
         </w:rPr>
@@ -3167,6 +3321,7 @@
       <w:pPr>
         <w:pStyle w:val="Normal"/>
         <w:spacing w:lineRule="atLeast" w:line="100" w:before="0" w:after="0"/>
+        <w:ind w:hanging="0"/>
         <w:rPr>
           <w:rFonts w:ascii="Arimo;arial" w:hAnsi="Arimo;arial" w:eastAsia="Arimo;arial" w:cs="Arimo;arial"/>
           <w:sz w:val="14"/>
@@ -3184,6 +3339,7 @@
       <w:pPr>
         <w:pStyle w:val="Normal"/>
         <w:spacing w:lineRule="atLeast" w:line="100" w:before="0" w:after="0"/>
+        <w:ind w:hanging="0"/>
         <w:rPr>
           <w:rFonts w:ascii="Arimo;arial" w:hAnsi="Arimo;arial" w:eastAsia="Arimo;arial" w:cs="Arimo;arial"/>
         </w:rPr>
@@ -3201,6 +3357,7 @@
       <w:pPr>
         <w:pStyle w:val="Normal"/>
         <w:spacing w:lineRule="atLeast" w:line="100" w:before="0" w:after="0"/>
+        <w:ind w:hanging="0"/>
         <w:rPr>
           <w:rFonts w:ascii="Arimo;arial" w:hAnsi="Arimo;arial" w:eastAsia="Arimo;arial" w:cs="Arimo;arial"/>
         </w:rPr>
@@ -3216,6 +3373,7 @@
       <w:pPr>
         <w:pStyle w:val="Normal"/>
         <w:spacing w:lineRule="atLeast" w:line="100" w:before="0" w:after="0"/>
+        <w:ind w:hanging="0"/>
         <w:rPr>
           <w:rFonts w:ascii="Arimo;arial" w:hAnsi="Arimo;arial" w:eastAsia="Arimo;arial" w:cs="Arimo;arial"/>
           <w:sz w:val="14"/>
@@ -3233,6 +3391,7 @@
       <w:pPr>
         <w:pStyle w:val="Normal"/>
         <w:spacing w:lineRule="atLeast" w:line="100" w:before="0" w:after="0"/>
+        <w:ind w:hanging="0"/>
         <w:rPr>
           <w:rFonts w:ascii="Arimo;arial" w:hAnsi="Arimo;arial" w:eastAsia="Arimo;arial" w:cs="Arimo;arial"/>
         </w:rPr>
@@ -3250,6 +3409,7 @@
       <w:pPr>
         <w:pStyle w:val="Normal"/>
         <w:spacing w:lineRule="atLeast" w:line="100" w:before="0" w:after="0"/>
+        <w:ind w:hanging="0"/>
         <w:rPr>
           <w:rFonts w:ascii="Arimo;arial" w:hAnsi="Arimo;arial" w:eastAsia="Arimo;arial" w:cs="Arimo;arial"/>
         </w:rPr>
@@ -3265,6 +3425,7 @@
       <w:pPr>
         <w:pStyle w:val="Normal"/>
         <w:spacing w:lineRule="atLeast" w:line="100" w:before="0" w:after="0"/>
+        <w:ind w:hanging="0"/>
         <w:rPr>
           <w:rFonts w:ascii="Arimo;arial" w:hAnsi="Arimo;arial" w:eastAsia="Arimo;arial" w:cs="Arimo;arial"/>
           <w:sz w:val="14"/>
@@ -3282,6 +3443,7 @@
       <w:pPr>
         <w:pStyle w:val="Normal"/>
         <w:spacing w:lineRule="atLeast" w:line="100" w:before="0" w:after="0"/>
+        <w:ind w:hanging="0"/>
         <w:rPr>
           <w:rFonts w:ascii="Arimo;arial" w:hAnsi="Arimo;arial" w:eastAsia="Arimo;arial" w:cs="Arimo;arial"/>
         </w:rPr>
@@ -3299,6 +3461,7 @@
       <w:pPr>
         <w:pStyle w:val="Normal"/>
         <w:spacing w:lineRule="atLeast" w:line="100" w:before="0" w:after="0"/>
+        <w:ind w:hanging="0"/>
         <w:rPr>
           <w:rFonts w:ascii="Arimo;arial" w:hAnsi="Arimo;arial" w:eastAsia="Arimo;arial" w:cs="Arimo;arial"/>
         </w:rPr>
@@ -3314,6 +3477,7 @@
       <w:pPr>
         <w:pStyle w:val="Normal"/>
         <w:spacing w:lineRule="atLeast" w:line="100" w:before="0" w:after="0"/>
+        <w:ind w:hanging="0"/>
         <w:rPr>
           <w:rFonts w:ascii="Arimo;arial" w:hAnsi="Arimo;arial" w:eastAsia="Arimo;arial" w:cs="Arimo;arial"/>
           <w:sz w:val="14"/>
@@ -3331,6 +3495,7 @@
       <w:pPr>
         <w:pStyle w:val="Normal"/>
         <w:spacing w:lineRule="atLeast" w:line="100" w:before="0" w:after="0"/>
+        <w:ind w:hanging="0"/>
         <w:rPr>
           <w:rFonts w:ascii="Arimo;arial" w:hAnsi="Arimo;arial" w:eastAsia="Arimo;arial" w:cs="Arimo;arial"/>
         </w:rPr>
@@ -3348,6 +3513,7 @@
       <w:pPr>
         <w:pStyle w:val="Normal"/>
         <w:spacing w:lineRule="atLeast" w:line="100" w:before="0" w:after="0"/>
+        <w:ind w:hanging="0"/>
         <w:rPr>
           <w:rFonts w:ascii="Arimo;arial" w:hAnsi="Arimo;arial" w:eastAsia="Arimo;arial" w:cs="Arimo;arial"/>
         </w:rPr>
@@ -3363,6 +3529,7 @@
       <w:pPr>
         <w:pStyle w:val="Normal"/>
         <w:spacing w:lineRule="atLeast" w:line="100" w:before="0" w:after="0"/>
+        <w:ind w:hanging="0"/>
         <w:rPr>
           <w:rFonts w:ascii="Arimo;arial" w:hAnsi="Arimo;arial" w:eastAsia="Arimo;arial" w:cs="Arimo;arial"/>
           <w:sz w:val="14"/>
@@ -3380,6 +3547,7 @@
       <w:pPr>
         <w:pStyle w:val="Normal"/>
         <w:spacing w:lineRule="atLeast" w:line="100" w:before="0" w:after="0"/>
+        <w:ind w:hanging="0"/>
         <w:rPr>
           <w:rFonts w:ascii="Arimo;arial" w:hAnsi="Arimo;arial" w:eastAsia="Arimo;arial" w:cs="Arimo;arial"/>
         </w:rPr>
@@ -3397,6 +3565,7 @@
       <w:pPr>
         <w:pStyle w:val="Normal"/>
         <w:spacing w:lineRule="atLeast" w:line="100" w:before="0" w:after="0"/>
+        <w:ind w:hanging="0"/>
         <w:rPr>
           <w:rFonts w:ascii="Arimo;arial" w:hAnsi="Arimo;arial" w:eastAsia="Arimo;arial" w:cs="Arimo;arial"/>
         </w:rPr>
@@ -3412,6 +3581,7 @@
       <w:pPr>
         <w:pStyle w:val="Normal"/>
         <w:spacing w:lineRule="atLeast" w:line="100" w:before="0" w:after="0"/>
+        <w:ind w:hanging="0"/>
         <w:rPr>
           <w:rFonts w:ascii="Arimo;arial" w:hAnsi="Arimo;arial" w:eastAsia="Arimo;arial" w:cs="Arimo;arial"/>
         </w:rPr>
@@ -3427,16 +3597,18 @@
       <w:pPr>
         <w:pStyle w:val="Normal"/>
         <w:spacing w:lineRule="atLeast" w:line="100" w:before="0" w:after="0"/>
-        <w:rPr/>
-      </w:pPr>
-      <w:r>
-        <w:rPr/>
-      </w:r>
-    </w:p>
-    <w:p>
-      <w:pPr>
-        <w:pStyle w:val="Normal"/>
-        <w:spacing w:lineRule="atLeast" w:line="100" w:before="0" w:after="0"/>
+        <w:ind w:hanging="0"/>
+        <w:rPr/>
+      </w:pPr>
+      <w:r>
+        <w:rPr/>
+      </w:r>
+    </w:p>
+    <w:p>
+      <w:pPr>
+        <w:pStyle w:val="Normal"/>
+        <w:spacing w:lineRule="atLeast" w:line="100" w:before="0" w:after="0"/>
+        <w:ind w:hanging="0"/>
         <w:rPr>
           <w:rFonts w:ascii="Arial-BoldMT" w:hAnsi="Arial-BoldMT" w:eastAsia="Arial-BoldMT" w:cs="Arial-BoldMT"/>
           <w:b/>
@@ -3458,6 +3630,7 @@
       <w:pPr>
         <w:pStyle w:val="Normal"/>
         <w:spacing w:lineRule="atLeast" w:line="100" w:before="0" w:after="0"/>
+        <w:ind w:hanging="0"/>
         <w:rPr>
           <w:rFonts w:ascii="Arimo;arial" w:hAnsi="Arimo;arial" w:eastAsia="Arimo;arial" w:cs="Arimo;arial"/>
           <w:sz w:val="24"/>
@@ -3478,6 +3651,7 @@
       <w:pPr>
         <w:pStyle w:val="Normal"/>
         <w:spacing w:lineRule="atLeast" w:line="100" w:before="0" w:after="0"/>
+        <w:ind w:hanging="0"/>
         <w:rPr>
           <w:rFonts w:ascii="Arimo;arial" w:hAnsi="Arimo;arial" w:eastAsia="Arimo;arial" w:cs="Arimo;arial"/>
           <w:sz w:val="24"/>
@@ -3497,6 +3671,7 @@
       <w:pPr>
         <w:pStyle w:val="Normal"/>
         <w:spacing w:lineRule="atLeast" w:line="100" w:before="0" w:after="0"/>
+        <w:ind w:hanging="0"/>
         <w:rPr>
           <w:rFonts w:ascii="Arimo;arial" w:hAnsi="Arimo;arial" w:eastAsia="Arimo;arial" w:cs="Arimo;arial"/>
           <w:sz w:val="24"/>
@@ -3516,6 +3691,7 @@
       <w:pPr>
         <w:pStyle w:val="Normal"/>
         <w:spacing w:lineRule="atLeast" w:line="100" w:before="0" w:after="0"/>
+        <w:ind w:hanging="0"/>
         <w:rPr>
           <w:rFonts w:ascii="Arimo;arial" w:hAnsi="Arimo;arial" w:eastAsia="Arimo;arial" w:cs="Arimo;arial"/>
           <w:sz w:val="24"/>
@@ -3535,6 +3711,7 @@
       <w:pPr>
         <w:pStyle w:val="Normal"/>
         <w:spacing w:lineRule="atLeast" w:line="100" w:before="0" w:after="0"/>
+        <w:ind w:hanging="0"/>
         <w:rPr>
           <w:rFonts w:ascii="Arial-BoldMT" w:hAnsi="Arial-BoldMT" w:eastAsia="Arial-BoldMT" w:cs="Arial-BoldMT"/>
           <w:b/>
@@ -3554,6 +3731,7 @@
       <w:pPr>
         <w:pStyle w:val="Normal"/>
         <w:spacing w:lineRule="atLeast" w:line="100" w:before="0" w:after="0"/>
+        <w:ind w:hanging="0"/>
         <w:rPr>
           <w:rFonts w:ascii="Arimo;arial" w:hAnsi="Arimo;arial" w:eastAsia="Arimo;arial" w:cs="Arimo;arial"/>
         </w:rPr>
@@ -3570,6 +3748,7 @@
       <w:pPr>
         <w:pStyle w:val="Normal"/>
         <w:spacing w:lineRule="atLeast" w:line="100" w:before="0" w:after="0"/>
+        <w:ind w:hanging="0"/>
         <w:rPr>
           <w:rFonts w:ascii="Arimo;arial" w:hAnsi="Arimo;arial" w:eastAsia="Arimo;arial" w:cs="Arimo;arial"/>
         </w:rPr>
@@ -3585,6 +3764,7 @@
       <w:pPr>
         <w:pStyle w:val="Normal"/>
         <w:spacing w:lineRule="atLeast" w:line="100" w:before="0" w:after="0"/>
+        <w:ind w:hanging="0"/>
         <w:rPr>
           <w:rFonts w:ascii="Arimo;arial" w:hAnsi="Arimo;arial" w:eastAsia="Arimo;arial" w:cs="Arimo;arial"/>
           <w:sz w:val="14"/>
@@ -3602,6 +3782,7 @@
       <w:pPr>
         <w:pStyle w:val="Normal"/>
         <w:spacing w:lineRule="atLeast" w:line="100" w:before="0" w:after="0"/>
+        <w:ind w:hanging="0"/>
         <w:rPr>
           <w:rFonts w:ascii="Arimo;arial" w:hAnsi="Arimo;arial" w:eastAsia="Arimo;arial" w:cs="Arimo;arial"/>
         </w:rPr>
@@ -3619,6 +3800,7 @@
       <w:pPr>
         <w:pStyle w:val="Normal"/>
         <w:spacing w:lineRule="atLeast" w:line="100" w:before="0" w:after="0"/>
+        <w:ind w:hanging="0"/>
         <w:rPr>
           <w:rFonts w:ascii="Arimo;arial" w:hAnsi="Arimo;arial" w:eastAsia="Arimo;arial" w:cs="Arimo;arial"/>
         </w:rPr>
@@ -3634,6 +3816,7 @@
       <w:pPr>
         <w:pStyle w:val="Normal"/>
         <w:spacing w:lineRule="atLeast" w:line="100" w:before="0" w:after="0"/>
+        <w:ind w:hanging="0"/>
         <w:rPr>
           <w:rFonts w:ascii="Arimo;arial" w:hAnsi="Arimo;arial" w:eastAsia="Arimo;arial" w:cs="Arimo;arial"/>
           <w:sz w:val="14"/>
@@ -3651,6 +3834,7 @@
       <w:pPr>
         <w:pStyle w:val="Normal"/>
         <w:spacing w:lineRule="atLeast" w:line="100" w:before="0" w:after="0"/>
+        <w:ind w:hanging="0"/>
         <w:rPr>
           <w:rFonts w:ascii="Arimo;arial" w:hAnsi="Arimo;arial" w:eastAsia="Arimo;arial" w:cs="Arimo;arial"/>
           <w:sz w:val="14"/>
@@ -3670,16 +3854,18 @@
       <w:pPr>
         <w:pStyle w:val="Normal"/>
         <w:spacing w:lineRule="atLeast" w:line="100" w:before="0" w:after="0"/>
-        <w:rPr/>
-      </w:pPr>
-      <w:r>
-        <w:rPr/>
-      </w:r>
-    </w:p>
-    <w:p>
-      <w:pPr>
-        <w:pStyle w:val="Normal"/>
-        <w:spacing w:lineRule="atLeast" w:line="100" w:before="0" w:after="0"/>
+        <w:ind w:hanging="0"/>
+        <w:rPr/>
+      </w:pPr>
+      <w:r>
+        <w:rPr/>
+      </w:r>
+    </w:p>
+    <w:p>
+      <w:pPr>
+        <w:pStyle w:val="Normal"/>
+        <w:spacing w:lineRule="atLeast" w:line="100" w:before="0" w:after="0"/>
+        <w:ind w:hanging="0"/>
         <w:rPr>
           <w:rFonts w:ascii="Arimo;arial" w:hAnsi="Arimo;arial" w:eastAsia="Arimo;arial" w:cs="Arimo;arial"/>
         </w:rPr>
@@ -3695,6 +3881,7 @@
       <w:pPr>
         <w:pStyle w:val="Normal"/>
         <w:spacing w:lineRule="atLeast" w:line="100" w:before="0" w:after="0"/>
+        <w:ind w:hanging="0"/>
         <w:rPr>
           <w:rFonts w:ascii="Arimo;arial" w:hAnsi="Arimo;arial" w:eastAsia="Arimo;arial" w:cs="Arimo;arial"/>
         </w:rPr>
@@ -3710,6 +3897,7 @@
       <w:pPr>
         <w:pStyle w:val="Normal"/>
         <w:spacing w:lineRule="atLeast" w:line="100" w:before="0" w:after="0"/>
+        <w:ind w:hanging="0"/>
         <w:rPr>
           <w:rFonts w:ascii="Arimo;arial" w:hAnsi="Arimo;arial" w:eastAsia="Arimo;arial" w:cs="Arimo;arial"/>
         </w:rPr>
@@ -3725,6 +3913,7 @@
       <w:pPr>
         <w:pStyle w:val="Normal"/>
         <w:spacing w:lineRule="atLeast" w:line="100" w:before="0" w:after="0"/>
+        <w:ind w:hanging="0"/>
         <w:rPr>
           <w:rFonts w:ascii="Arimo;arial" w:hAnsi="Arimo;arial" w:eastAsia="Arimo;arial" w:cs="Arimo;arial"/>
         </w:rPr>
@@ -3740,6 +3929,7 @@
       <w:pPr>
         <w:pStyle w:val="Normal"/>
         <w:spacing w:lineRule="atLeast" w:line="100" w:before="0" w:after="0"/>
+        <w:ind w:hanging="0"/>
         <w:rPr>
           <w:rFonts w:ascii="Arimo;arial" w:hAnsi="Arimo;arial" w:eastAsia="Arimo;arial" w:cs="Arimo;arial"/>
         </w:rPr>
@@ -3755,6 +3945,7 @@
       <w:pPr>
         <w:pStyle w:val="Normal"/>
         <w:spacing w:lineRule="atLeast" w:line="100" w:before="0" w:after="0"/>
+        <w:ind w:hanging="0"/>
         <w:rPr>
           <w:rFonts w:ascii="Arimo;arial" w:hAnsi="Arimo;arial" w:eastAsia="Arimo;arial" w:cs="Arimo;arial"/>
           <w:sz w:val="14"/>
@@ -3772,6 +3963,7 @@
       <w:pPr>
         <w:pStyle w:val="Normal"/>
         <w:spacing w:lineRule="atLeast" w:line="100" w:before="0" w:after="0"/>
+        <w:ind w:hanging="0"/>
         <w:rPr>
           <w:rFonts w:ascii="Arimo;arial" w:hAnsi="Arimo;arial" w:eastAsia="Arimo;arial" w:cs="Arimo;arial"/>
         </w:rPr>
@@ -3789,6 +3981,7 @@
       <w:pPr>
         <w:pStyle w:val="Normal"/>
         <w:spacing w:lineRule="atLeast" w:line="100" w:before="0" w:after="0"/>
+        <w:ind w:hanging="0"/>
         <w:rPr>
           <w:rFonts w:ascii="Arimo;arial" w:hAnsi="Arimo;arial" w:eastAsia="Arimo;arial" w:cs="Arimo;arial"/>
         </w:rPr>
@@ -3804,6 +3997,7 @@
       <w:pPr>
         <w:pStyle w:val="Normal"/>
         <w:spacing w:lineRule="atLeast" w:line="100" w:before="0" w:after="0"/>
+        <w:ind w:hanging="0"/>
         <w:rPr>
           <w:rFonts w:ascii="Arimo;arial" w:hAnsi="Arimo;arial" w:eastAsia="Arimo;arial" w:cs="Arimo;arial"/>
           <w:sz w:val="14"/>
@@ -3821,6 +4015,7 @@
       <w:pPr>
         <w:pStyle w:val="Normal"/>
         <w:spacing w:lineRule="atLeast" w:line="100" w:before="0" w:after="0"/>
+        <w:ind w:hanging="0"/>
         <w:rPr>
           <w:rFonts w:ascii="Arimo;arial" w:hAnsi="Arimo;arial" w:eastAsia="Arimo;arial" w:cs="Arimo;arial"/>
         </w:rPr>
@@ -3838,6 +4033,7 @@
       <w:pPr>
         <w:pStyle w:val="Normal"/>
         <w:spacing w:lineRule="atLeast" w:line="100" w:before="0" w:after="0"/>
+        <w:ind w:hanging="0"/>
         <w:rPr>
           <w:rFonts w:ascii="Arimo;arial" w:hAnsi="Arimo;arial" w:eastAsia="Arimo;arial" w:cs="Arimo;arial"/>
         </w:rPr>
@@ -3853,6 +4049,7 @@
       <w:pPr>
         <w:pStyle w:val="Normal"/>
         <w:spacing w:lineRule="atLeast" w:line="100" w:before="0" w:after="0"/>
+        <w:ind w:hanging="0"/>
         <w:rPr>
           <w:rFonts w:ascii="Arimo;arial" w:hAnsi="Arimo;arial" w:eastAsia="Arimo;arial" w:cs="Arimo;arial"/>
         </w:rPr>
@@ -3868,6 +4065,7 @@
       <w:pPr>
         <w:pStyle w:val="Normal"/>
         <w:spacing w:lineRule="atLeast" w:line="100" w:before="0" w:after="0"/>
+        <w:ind w:hanging="0"/>
         <w:rPr>
           <w:rFonts w:ascii="Arimo;arial" w:hAnsi="Arimo;arial" w:eastAsia="Arimo;arial" w:cs="Arimo;arial"/>
         </w:rPr>
@@ -3883,6 +4081,7 @@
       <w:pPr>
         <w:pStyle w:val="Normal"/>
         <w:spacing w:lineRule="atLeast" w:line="100" w:before="0" w:after="0"/>
+        <w:ind w:hanging="0"/>
         <w:rPr>
           <w:rFonts w:ascii="Arimo;arial" w:hAnsi="Arimo;arial" w:eastAsia="Arimo;arial" w:cs="Arimo;arial"/>
         </w:rPr>
@@ -3898,6 +4097,7 @@
       <w:pPr>
         <w:pStyle w:val="Normal"/>
         <w:spacing w:lineRule="atLeast" w:line="100" w:before="0" w:after="0"/>
+        <w:ind w:hanging="0"/>
         <w:rPr>
           <w:rFonts w:ascii="Arimo;arial" w:hAnsi="Arimo;arial" w:eastAsia="Arimo;arial" w:cs="Arimo;arial"/>
         </w:rPr>
@@ -3913,6 +4113,7 @@
       <w:pPr>
         <w:pStyle w:val="Normal"/>
         <w:spacing w:lineRule="atLeast" w:line="100" w:before="0" w:after="0"/>
+        <w:ind w:hanging="0"/>
         <w:rPr>
           <w:rFonts w:ascii="Arimo;arial" w:hAnsi="Arimo;arial" w:eastAsia="Arimo;arial" w:cs="Arimo;arial"/>
           <w:sz w:val="14"/>
@@ -3930,6 +4131,7 @@
       <w:pPr>
         <w:pStyle w:val="Normal"/>
         <w:spacing w:lineRule="atLeast" w:line="100" w:before="0" w:after="0"/>
+        <w:ind w:hanging="0"/>
         <w:rPr>
           <w:rFonts w:ascii="Arimo;arial" w:hAnsi="Arimo;arial" w:eastAsia="Arimo;arial" w:cs="Arimo;arial"/>
         </w:rPr>
@@ -3947,6 +4149,7 @@
       <w:pPr>
         <w:pStyle w:val="Normal"/>
         <w:spacing w:lineRule="atLeast" w:line="100" w:before="0" w:after="0"/>
+        <w:ind w:hanging="0"/>
         <w:rPr>
           <w:rFonts w:ascii="Arimo;arial" w:hAnsi="Arimo;arial" w:eastAsia="Arimo;arial" w:cs="Arimo;arial"/>
         </w:rPr>
@@ -3962,6 +4165,7 @@
       <w:pPr>
         <w:pStyle w:val="Normal"/>
         <w:spacing w:lineRule="atLeast" w:line="100" w:before="0" w:after="0"/>
+        <w:ind w:hanging="0"/>
         <w:rPr>
           <w:rFonts w:ascii="Arimo;arial" w:hAnsi="Arimo;arial" w:eastAsia="Arimo;arial" w:cs="Arimo;arial"/>
           <w:sz w:val="14"/>
@@ -3979,6 +4183,7 @@
       <w:pPr>
         <w:pStyle w:val="Normal"/>
         <w:spacing w:lineRule="atLeast" w:line="100" w:before="0" w:after="0"/>
+        <w:ind w:hanging="0"/>
         <w:rPr>
           <w:rFonts w:ascii="Arimo;arial" w:hAnsi="Arimo;arial" w:eastAsia="Arimo;arial" w:cs="Arimo;arial"/>
         </w:rPr>
@@ -3996,6 +4201,7 @@
       <w:pPr>
         <w:pStyle w:val="Normal"/>
         <w:spacing w:lineRule="atLeast" w:line="100" w:before="0" w:after="0"/>
+        <w:ind w:hanging="0"/>
         <w:rPr>
           <w:rFonts w:ascii="Arimo;arial" w:hAnsi="Arimo;arial" w:eastAsia="Arimo;arial" w:cs="Arimo;arial"/>
         </w:rPr>
@@ -4011,6 +4217,7 @@
       <w:pPr>
         <w:pStyle w:val="Normal"/>
         <w:spacing w:lineRule="atLeast" w:line="100" w:before="0" w:after="0"/>
+        <w:ind w:hanging="0"/>
         <w:rPr>
           <w:rFonts w:ascii="Arimo;arial" w:hAnsi="Arimo;arial" w:eastAsia="Arimo;arial" w:cs="Arimo;arial"/>
         </w:rPr>
@@ -4026,6 +4233,7 @@
       <w:pPr>
         <w:pStyle w:val="Normal"/>
         <w:spacing w:lineRule="atLeast" w:line="100" w:before="0" w:after="0"/>
+        <w:ind w:hanging="0"/>
         <w:rPr>
           <w:rFonts w:ascii="Arimo;arial" w:hAnsi="Arimo;arial" w:eastAsia="Arimo;arial" w:cs="Arimo;arial"/>
         </w:rPr>
@@ -4041,6 +4249,7 @@
       <w:pPr>
         <w:pStyle w:val="Normal"/>
         <w:spacing w:lineRule="atLeast" w:line="100" w:before="0" w:after="0"/>
+        <w:ind w:hanging="0"/>
         <w:rPr>
           <w:rFonts w:ascii="Arimo;arial" w:hAnsi="Arimo;arial" w:eastAsia="Arimo;arial" w:cs="Arimo;arial"/>
         </w:rPr>
@@ -4056,6 +4265,7 @@
       <w:pPr>
         <w:pStyle w:val="Normal"/>
         <w:spacing w:lineRule="atLeast" w:line="100" w:before="0" w:after="0"/>
+        <w:ind w:hanging="0"/>
         <w:rPr>
           <w:rFonts w:ascii="Arimo;arial" w:hAnsi="Arimo;arial" w:eastAsia="Arimo;arial" w:cs="Arimo;arial"/>
         </w:rPr>
@@ -4071,6 +4281,7 @@
       <w:pPr>
         <w:pStyle w:val="Normal"/>
         <w:spacing w:lineRule="atLeast" w:line="100" w:before="0" w:after="0"/>
+        <w:ind w:hanging="0"/>
         <w:rPr>
           <w:rFonts w:ascii="Arimo;arial" w:hAnsi="Arimo;arial" w:eastAsia="Arimo;arial" w:cs="Arimo;arial"/>
           <w:sz w:val="14"/>
@@ -4088,6 +4299,7 @@
       <w:pPr>
         <w:pStyle w:val="Normal"/>
         <w:spacing w:lineRule="atLeast" w:line="100" w:before="0" w:after="0"/>
+        <w:ind w:hanging="0"/>
         <w:rPr>
           <w:rFonts w:ascii="Arimo;arial" w:hAnsi="Arimo;arial" w:eastAsia="Arimo;arial" w:cs="Arimo;arial"/>
         </w:rPr>
@@ -4105,6 +4317,7 @@
       <w:pPr>
         <w:pStyle w:val="Normal"/>
         <w:spacing w:lineRule="atLeast" w:line="100" w:before="0" w:after="0"/>
+        <w:ind w:hanging="0"/>
         <w:rPr>
           <w:rFonts w:ascii="Arimo;arial" w:hAnsi="Arimo;arial" w:eastAsia="Arimo;arial" w:cs="Arimo;arial"/>
         </w:rPr>
@@ -4120,6 +4333,7 @@
       <w:pPr>
         <w:pStyle w:val="Normal"/>
         <w:spacing w:lineRule="atLeast" w:line="100" w:before="0" w:after="0"/>
+        <w:ind w:hanging="0"/>
         <w:rPr>
           <w:rFonts w:ascii="Arimo;arial" w:hAnsi="Arimo;arial" w:eastAsia="Arimo;arial" w:cs="Arimo;arial"/>
           <w:sz w:val="14"/>
@@ -4137,6 +4351,7 @@
       <w:pPr>
         <w:pStyle w:val="Normal"/>
         <w:spacing w:lineRule="atLeast" w:line="100" w:before="0" w:after="0"/>
+        <w:ind w:hanging="0"/>
         <w:rPr>
           <w:rFonts w:ascii="Arimo;arial" w:hAnsi="Arimo;arial" w:eastAsia="Arimo;arial" w:cs="Arimo;arial"/>
         </w:rPr>
@@ -4154,6 +4369,7 @@
       <w:pPr>
         <w:pStyle w:val="Normal"/>
         <w:spacing w:lineRule="atLeast" w:line="100" w:before="0" w:after="0"/>
+        <w:ind w:hanging="0"/>
         <w:rPr>
           <w:rFonts w:ascii="Arimo;arial" w:hAnsi="Arimo;arial" w:eastAsia="Arimo;arial" w:cs="Arimo;arial"/>
         </w:rPr>
@@ -4169,6 +4385,7 @@
       <w:pPr>
         <w:pStyle w:val="Normal"/>
         <w:spacing w:lineRule="atLeast" w:line="100" w:before="0" w:after="0"/>
+        <w:ind w:hanging="0"/>
         <w:rPr>
           <w:rFonts w:ascii="Arimo;arial" w:hAnsi="Arimo;arial" w:eastAsia="Arimo;arial" w:cs="Arimo;arial"/>
         </w:rPr>
@@ -4184,6 +4401,7 @@
       <w:pPr>
         <w:pStyle w:val="Normal"/>
         <w:spacing w:lineRule="atLeast" w:line="100" w:before="0" w:after="0"/>
+        <w:ind w:hanging="0"/>
         <w:rPr>
           <w:rFonts w:ascii="Arimo;arial" w:hAnsi="Arimo;arial" w:eastAsia="Arimo;arial" w:cs="Arimo;arial"/>
         </w:rPr>
@@ -4199,6 +4417,7 @@
       <w:pPr>
         <w:pStyle w:val="Normal"/>
         <w:spacing w:lineRule="atLeast" w:line="100" w:before="0" w:after="0"/>
+        <w:ind w:hanging="0"/>
         <w:rPr>
           <w:rFonts w:ascii="Arimo;arial" w:hAnsi="Arimo;arial" w:eastAsia="Arimo;arial" w:cs="Arimo;arial"/>
         </w:rPr>
@@ -4214,6 +4433,7 @@
       <w:pPr>
         <w:pStyle w:val="Normal"/>
         <w:spacing w:lineRule="atLeast" w:line="100" w:before="0" w:after="0"/>
+        <w:ind w:hanging="0"/>
         <w:rPr>
           <w:rFonts w:ascii="Arimo;arial" w:hAnsi="Arimo;arial" w:eastAsia="Arimo;arial" w:cs="Arimo;arial"/>
         </w:rPr>
@@ -4229,6 +4449,7 @@
       <w:pPr>
         <w:pStyle w:val="Normal"/>
         <w:spacing w:lineRule="atLeast" w:line="100" w:before="0" w:after="0"/>
+        <w:ind w:hanging="0"/>
         <w:rPr>
           <w:rFonts w:ascii="Arimo;arial" w:hAnsi="Arimo;arial" w:eastAsia="Arimo;arial" w:cs="Arimo;arial"/>
           <w:sz w:val="14"/>
@@ -4246,6 +4467,7 @@
       <w:pPr>
         <w:pStyle w:val="Normal"/>
         <w:spacing w:lineRule="atLeast" w:line="100" w:before="0" w:after="0"/>
+        <w:ind w:hanging="0"/>
         <w:rPr>
           <w:rFonts w:ascii="Arimo;arial" w:hAnsi="Arimo;arial" w:eastAsia="Arimo;arial" w:cs="Arimo;arial"/>
         </w:rPr>
@@ -4263,6 +4485,7 @@
       <w:pPr>
         <w:pStyle w:val="Normal"/>
         <w:spacing w:lineRule="atLeast" w:line="100" w:before="0" w:after="0"/>
+        <w:ind w:hanging="0"/>
         <w:rPr>
           <w:rFonts w:ascii="Arimo;arial" w:hAnsi="Arimo;arial" w:eastAsia="Arimo;arial" w:cs="Arimo;arial"/>
         </w:rPr>
@@ -4278,6 +4501,7 @@
       <w:pPr>
         <w:pStyle w:val="Normal"/>
         <w:spacing w:lineRule="atLeast" w:line="100" w:before="0" w:after="0"/>
+        <w:ind w:hanging="0"/>
         <w:rPr>
           <w:rFonts w:ascii="Arimo;arial" w:hAnsi="Arimo;arial" w:eastAsia="Arimo;arial" w:cs="Arimo;arial"/>
           <w:sz w:val="14"/>
@@ -4295,6 +4519,7 @@
       <w:pPr>
         <w:pStyle w:val="Normal"/>
         <w:spacing w:lineRule="atLeast" w:line="100" w:before="0" w:after="0"/>
+        <w:ind w:hanging="0"/>
         <w:rPr>
           <w:rFonts w:ascii="Arimo;arial" w:hAnsi="Arimo;arial" w:eastAsia="Arimo;arial" w:cs="Arimo;arial"/>
         </w:rPr>
@@ -4312,6 +4537,7 @@
       <w:pPr>
         <w:pStyle w:val="Normal"/>
         <w:spacing w:lineRule="atLeast" w:line="100" w:before="0" w:after="0"/>
+        <w:ind w:hanging="0"/>
         <w:rPr>
           <w:rFonts w:ascii="Arimo;arial" w:hAnsi="Arimo;arial" w:eastAsia="Arimo;arial" w:cs="Arimo;arial"/>
         </w:rPr>
@@ -4327,6 +4553,7 @@
       <w:pPr>
         <w:pStyle w:val="Normal"/>
         <w:spacing w:lineRule="atLeast" w:line="100" w:before="0" w:after="0"/>
+        <w:ind w:hanging="0"/>
         <w:rPr>
           <w:rFonts w:ascii="Arimo;arial" w:hAnsi="Arimo;arial" w:eastAsia="Arimo;arial" w:cs="Arimo;arial"/>
         </w:rPr>
@@ -4342,6 +4569,7 @@
       <w:pPr>
         <w:pStyle w:val="Normal"/>
         <w:spacing w:lineRule="atLeast" w:line="100" w:before="0" w:after="0"/>
+        <w:ind w:hanging="0"/>
         <w:rPr>
           <w:rFonts w:ascii="Arimo;arial" w:hAnsi="Arimo;arial" w:eastAsia="Arimo;arial" w:cs="Arimo;arial"/>
         </w:rPr>
@@ -4357,6 +4585,7 @@
       <w:pPr>
         <w:pStyle w:val="Normal"/>
         <w:spacing w:lineRule="atLeast" w:line="100" w:before="0" w:after="0"/>
+        <w:ind w:hanging="0"/>
         <w:rPr>
           <w:rFonts w:ascii="Arimo;arial" w:hAnsi="Arimo;arial" w:eastAsia="Arimo;arial" w:cs="Arimo;arial"/>
         </w:rPr>
@@ -4372,6 +4601,7 @@
       <w:pPr>
         <w:pStyle w:val="Normal"/>
         <w:spacing w:lineRule="atLeast" w:line="100" w:before="0" w:after="0"/>
+        <w:ind w:hanging="0"/>
         <w:rPr>
           <w:rFonts w:ascii="Arimo;arial" w:hAnsi="Arimo;arial" w:eastAsia="Arimo;arial" w:cs="Arimo;arial"/>
         </w:rPr>
@@ -4387,6 +4617,7 @@
       <w:pPr>
         <w:pStyle w:val="Normal"/>
         <w:spacing w:lineRule="atLeast" w:line="100" w:before="0" w:after="0"/>
+        <w:ind w:hanging="0"/>
         <w:rPr>
           <w:rFonts w:ascii="Arimo;arial" w:hAnsi="Arimo;arial" w:eastAsia="Arimo;arial" w:cs="Arimo;arial"/>
           <w:sz w:val="14"/>
@@ -4404,6 +4635,7 @@
       <w:pPr>
         <w:pStyle w:val="Normal"/>
         <w:spacing w:lineRule="atLeast" w:line="100" w:before="0" w:after="0"/>
+        <w:ind w:hanging="0"/>
         <w:rPr>
           <w:rFonts w:ascii="Arimo;arial" w:hAnsi="Arimo;arial" w:eastAsia="Arimo;arial" w:cs="Arimo;arial"/>
         </w:rPr>
@@ -4421,6 +4653,7 @@
       <w:pPr>
         <w:pStyle w:val="Normal"/>
         <w:spacing w:lineRule="atLeast" w:line="100" w:before="0" w:after="0"/>
+        <w:ind w:hanging="0"/>
         <w:rPr>
           <w:rFonts w:ascii="Arimo;arial" w:hAnsi="Arimo;arial" w:eastAsia="Arimo;arial" w:cs="Arimo;arial"/>
         </w:rPr>
@@ -4436,6 +4669,7 @@
       <w:pPr>
         <w:pStyle w:val="Normal"/>
         <w:spacing w:lineRule="atLeast" w:line="100" w:before="0" w:after="0"/>
+        <w:ind w:hanging="0"/>
         <w:rPr>
           <w:rFonts w:ascii="Arimo;arial" w:hAnsi="Arimo;arial" w:eastAsia="Arimo;arial" w:cs="Arimo;arial"/>
           <w:sz w:val="14"/>
@@ -4453,6 +4687,7 @@
       <w:pPr>
         <w:pStyle w:val="Normal"/>
         <w:spacing w:lineRule="atLeast" w:line="100" w:before="0" w:after="0"/>
+        <w:ind w:hanging="0"/>
         <w:rPr>
           <w:rFonts w:ascii="Arimo;arial" w:hAnsi="Arimo;arial" w:eastAsia="Arimo;arial" w:cs="Arimo;arial"/>
         </w:rPr>
@@ -4470,6 +4705,7 @@
       <w:pPr>
         <w:pStyle w:val="Normal"/>
         <w:spacing w:lineRule="atLeast" w:line="100" w:before="0" w:after="0"/>
+        <w:ind w:hanging="0"/>
         <w:rPr>
           <w:rFonts w:ascii="Arimo;arial" w:hAnsi="Arimo;arial" w:eastAsia="Arimo;arial" w:cs="Arimo;arial"/>
         </w:rPr>
@@ -4485,6 +4721,7 @@
       <w:pPr>
         <w:pStyle w:val="Normal"/>
         <w:spacing w:lineRule="atLeast" w:line="100" w:before="0" w:after="0"/>
+        <w:ind w:hanging="0"/>
         <w:rPr>
           <w:rFonts w:ascii="Arimo;arial" w:hAnsi="Arimo;arial" w:eastAsia="Arimo;arial" w:cs="Arimo;arial"/>
         </w:rPr>
@@ -4500,6 +4737,7 @@
       <w:pPr>
         <w:pStyle w:val="Normal"/>
         <w:spacing w:lineRule="atLeast" w:line="100" w:before="0" w:after="0"/>
+        <w:ind w:hanging="0"/>
         <w:rPr>
           <w:rFonts w:ascii="Arimo;arial" w:hAnsi="Arimo;arial" w:eastAsia="Arimo;arial" w:cs="Arimo;arial"/>
         </w:rPr>
@@ -4515,6 +4753,7 @@
       <w:pPr>
         <w:pStyle w:val="Normal"/>
         <w:spacing w:lineRule="atLeast" w:line="100" w:before="0" w:after="0"/>
+        <w:ind w:hanging="0"/>
         <w:rPr>
           <w:rFonts w:ascii="Arimo;arial" w:hAnsi="Arimo;arial" w:eastAsia="Arimo;arial" w:cs="Arimo;arial"/>
         </w:rPr>
@@ -4530,16 +4769,18 @@
       <w:pPr>
         <w:pStyle w:val="Normal"/>
         <w:spacing w:lineRule="atLeast" w:line="100" w:before="0" w:after="0"/>
-        <w:rPr/>
-      </w:pPr>
-      <w:r>
-        <w:rPr/>
-      </w:r>
-    </w:p>
-    <w:p>
-      <w:pPr>
-        <w:pStyle w:val="Normal"/>
-        <w:spacing w:lineRule="atLeast" w:line="100" w:before="0" w:after="0"/>
+        <w:ind w:hanging="0"/>
+        <w:rPr/>
+      </w:pPr>
+      <w:r>
+        <w:rPr/>
+      </w:r>
+    </w:p>
+    <w:p>
+      <w:pPr>
+        <w:pStyle w:val="Normal"/>
+        <w:spacing w:lineRule="atLeast" w:line="100" w:before="0" w:after="0"/>
+        <w:ind w:hanging="0"/>
         <w:rPr>
           <w:rFonts w:ascii="Arimo;arial" w:hAnsi="Arimo;arial" w:eastAsia="Arimo;arial" w:cs="Arimo;arial"/>
           <w:sz w:val="24"/>
@@ -4560,11 +4801,8 @@
       <w:pPr>
         <w:pStyle w:val="Normal"/>
         <w:spacing w:lineRule="atLeast" w:line="100" w:before="0" w:after="0"/>
-        <w:rPr>
-          <w:rFonts w:ascii="Arimo;arial" w:hAnsi="Arimo;arial" w:eastAsia="Arimo;arial" w:cs="Arimo;arial"/>
-          <w:sz w:val="24"/>
-          <w:szCs w:val="24"/>
-        </w:rPr>
+        <w:ind w:hanging="0"/>
+        <w:rPr/>
       </w:pPr>
       <w:r>
         <w:rPr>
@@ -4582,7 +4820,7 @@
       <w:pgNumType w:fmt="decimal"/>
       <w:formProt w:val="false"/>
       <w:textDirection w:val="lrTb"/>
-      <w:docGrid w:type="default" w:linePitch="240" w:charSpace="4294965042"/>
+      <w:docGrid w:type="default" w:linePitch="240" w:charSpace="4294965247"/>
     </w:sectPr>
   </w:body>
 </w:document>
@@ -4601,7 +4839,6 @@
       <w:pPr>
         <w:ind w:left="432" w:hanging="432"/>
       </w:pPr>
-      <w:rPr/>
     </w:lvl>
     <w:lvl w:ilvl="1">
       <w:start w:val="1"/>
@@ -4613,7 +4850,6 @@
       <w:pPr>
         <w:ind w:left="576" w:hanging="576"/>
       </w:pPr>
-      <w:rPr/>
     </w:lvl>
     <w:lvl w:ilvl="2">
       <w:start w:val="1"/>
@@ -4625,7 +4861,6 @@
       <w:pPr>
         <w:ind w:left="720" w:hanging="720"/>
       </w:pPr>
-      <w:rPr/>
     </w:lvl>
     <w:lvl w:ilvl="3">
       <w:start w:val="1"/>
@@ -4637,7 +4872,6 @@
       <w:pPr>
         <w:ind w:left="864" w:hanging="864"/>
       </w:pPr>
-      <w:rPr/>
     </w:lvl>
     <w:lvl w:ilvl="4">
       <w:start w:val="1"/>
@@ -4649,7 +4883,6 @@
       <w:pPr>
         <w:ind w:left="1008" w:hanging="1008"/>
       </w:pPr>
-      <w:rPr/>
     </w:lvl>
     <w:lvl w:ilvl="5">
       <w:start w:val="1"/>
@@ -4661,7 +4894,6 @@
       <w:pPr>
         <w:ind w:left="1152" w:hanging="1152"/>
       </w:pPr>
-      <w:rPr/>
     </w:lvl>
     <w:lvl w:ilvl="6">
       <w:start w:val="1"/>
@@ -4712,7 +4944,6 @@
       <w:pPr>
         <w:ind w:left="720" w:hanging="-360"/>
       </w:pPr>
-      <w:rPr/>
     </w:lvl>
     <w:lvl w:ilvl="1">
       <w:start w:val="1"/>
@@ -4722,7 +4953,6 @@
       <w:pPr>
         <w:ind w:left="1440" w:hanging="-1080"/>
       </w:pPr>
-      <w:rPr/>
     </w:lvl>
     <w:lvl w:ilvl="2">
       <w:start w:val="1"/>
@@ -4732,7 +4962,6 @@
       <w:pPr>
         <w:ind w:left="2160" w:hanging="-1980"/>
       </w:pPr>
-      <w:rPr/>
     </w:lvl>
     <w:lvl w:ilvl="3">
       <w:start w:val="1"/>
@@ -4742,7 +4971,6 @@
       <w:pPr>
         <w:ind w:left="2880" w:hanging="-2520"/>
       </w:pPr>
-      <w:rPr/>
     </w:lvl>
     <w:lvl w:ilvl="4">
       <w:start w:val="1"/>
@@ -4752,7 +4980,6 @@
       <w:pPr>
         <w:ind w:left="3600" w:hanging="-3240"/>
       </w:pPr>
-      <w:rPr/>
     </w:lvl>
     <w:lvl w:ilvl="5">
       <w:start w:val="1"/>
@@ -4762,7 +4989,6 @@
       <w:pPr>
         <w:ind w:left="4320" w:hanging="-4140"/>
       </w:pPr>
-      <w:rPr/>
     </w:lvl>
     <w:lvl w:ilvl="6">
       <w:start w:val="1"/>
@@ -4772,7 +4998,6 @@
       <w:pPr>
         <w:ind w:left="5040" w:hanging="-4680"/>
       </w:pPr>
-      <w:rPr/>
     </w:lvl>
     <w:lvl w:ilvl="7">
       <w:start w:val="1"/>
@@ -4782,7 +5007,6 @@
       <w:pPr>
         <w:ind w:left="5760" w:hanging="-5400"/>
       </w:pPr>
-      <w:rPr/>
     </w:lvl>
     <w:lvl w:ilvl="8">
       <w:start w:val="1"/>
@@ -4792,7 +5016,6 @@
       <w:pPr>
         <w:ind w:left="6480" w:hanging="-6300"/>
       </w:pPr>
-      <w:rPr/>
     </w:lvl>
   </w:abstractNum>
   <w:num w:numId="1">
@@ -4824,13 +5047,9 @@
     <w:qFormat/>
     <w:pPr>
       <w:widowControl/>
-      <w:numPr>
-        <w:ilvl w:val="0"/>
-        <w:numId w:val="0"/>
-      </w:numPr>
       <w:suppressAutoHyphens w:val="true"/>
       <w:bidi w:val="0"/>
-      <w:spacing w:lineRule="auto" w:line="256" w:before="0" w:after="160"/>
+      <w:spacing w:lineRule="auto" w:line="254" w:before="0" w:after="160"/>
       <w:ind w:hanging="0"/>
       <w:jc w:val="left"/>
     </w:pPr>
@@ -4845,7 +5064,6 @@
   <w:style w:type="paragraph" w:styleId="Heading1">
     <w:name w:val="Heading 1"/>
     <w:basedOn w:val="Normal"/>
-    <w:next w:val="TextBody"/>
     <w:qFormat/>
     <w:pPr>
       <w:keepNext/>
@@ -4867,7 +5085,6 @@
   <w:style w:type="paragraph" w:styleId="Heading2">
     <w:name w:val="Heading 2"/>
     <w:basedOn w:val="Normal"/>
-    <w:next w:val="TextBody"/>
     <w:qFormat/>
     <w:pPr>
       <w:keepNext/>
@@ -4889,7 +5106,6 @@
   <w:style w:type="paragraph" w:styleId="Heading3">
     <w:name w:val="Heading 3"/>
     <w:basedOn w:val="Normal"/>
-    <w:next w:val="TextBody"/>
     <w:qFormat/>
     <w:pPr>
       <w:keepNext/>
@@ -4911,7 +5127,6 @@
   <w:style w:type="paragraph" w:styleId="Heading4">
     <w:name w:val="Heading 4"/>
     <w:basedOn w:val="Normal"/>
-    <w:next w:val="TextBody"/>
     <w:qFormat/>
     <w:pPr>
       <w:keepNext/>
@@ -4933,7 +5148,6 @@
   <w:style w:type="paragraph" w:styleId="Heading5">
     <w:name w:val="Heading 5"/>
     <w:basedOn w:val="Normal"/>
-    <w:next w:val="TextBody"/>
     <w:qFormat/>
     <w:pPr>
       <w:keepNext/>
@@ -4953,7 +5167,6 @@
   <w:style w:type="paragraph" w:styleId="Heading6">
     <w:name w:val="Heading 6"/>
     <w:basedOn w:val="Normal"/>
-    <w:next w:val="TextBody"/>
     <w:qFormat/>
     <w:pPr>
       <w:keepNext/>
@@ -5074,10 +5287,6 @@
     <w:qFormat/>
     <w:pPr>
       <w:keepNext/>
-      <w:numPr>
-        <w:ilvl w:val="0"/>
-        <w:numId w:val="0"/>
-      </w:numPr>
       <w:spacing w:before="240" w:after="120"/>
       <w:ind w:hanging="0"/>
     </w:pPr>
@@ -5091,10 +5300,6 @@
     <w:name w:val="Body Text"/>
     <w:basedOn w:val="Normal"/>
     <w:pPr>
-      <w:numPr>
-        <w:ilvl w:val="0"/>
-        <w:numId w:val="0"/>
-      </w:numPr>
       <w:spacing w:lineRule="auto" w:line="288" w:before="0" w:after="140"/>
       <w:ind w:hanging="0"/>
     </w:pPr>
@@ -5104,10 +5309,6 @@
     <w:name w:val="List"/>
     <w:basedOn w:val="TextBody"/>
     <w:pPr>
-      <w:numPr>
-        <w:ilvl w:val="0"/>
-        <w:numId w:val="0"/>
-      </w:numPr>
       <w:ind w:hanging="0"/>
     </w:pPr>
     <w:rPr>
@@ -5119,10 +5320,6 @@
     <w:basedOn w:val="Normal"/>
     <w:qFormat/>
     <w:pPr>
-      <w:numPr>
-        <w:ilvl w:val="0"/>
-        <w:numId w:val="0"/>
-      </w:numPr>
       <w:suppressLineNumbers/>
       <w:spacing w:before="120" w:after="120"/>
       <w:ind w:hanging="0"/>
@@ -5140,10 +5337,6 @@
     <w:basedOn w:val="Normal"/>
     <w:qFormat/>
     <w:pPr>
-      <w:numPr>
-        <w:ilvl w:val="0"/>
-        <w:numId w:val="0"/>
-      </w:numPr>
       <w:suppressLineNumbers/>
       <w:ind w:hanging="0"/>
     </w:pPr>
@@ -5159,10 +5352,6 @@
     <w:pPr>
       <w:keepNext/>
       <w:keepLines/>
-      <w:numPr>
-        <w:ilvl w:val="0"/>
-        <w:numId w:val="0"/>
-      </w:numPr>
       <w:spacing w:before="480" w:after="120"/>
       <w:ind w:hanging="0"/>
       <w:jc w:val="left"/>
@@ -5177,15 +5366,10 @@
   <w:style w:type="paragraph" w:styleId="Subtitle">
     <w:name w:val="Subtitle"/>
     <w:basedOn w:val="Normal"/>
-    <w:next w:val="TextBody"/>
     <w:qFormat/>
     <w:pPr>
       <w:keepNext/>
       <w:keepLines/>
-      <w:numPr>
-        <w:ilvl w:val="0"/>
-        <w:numId w:val="0"/>
-      </w:numPr>
       <w:spacing w:before="360" w:after="80"/>
       <w:ind w:hanging="0"/>
       <w:jc w:val="left"/>

</xml_diff>